<commit_message>
Update PTPhantan fix UseCase 2.0.docx
</commit_message>
<xml_diff>
--- a/PTPhantan fix UseCase 2.0.docx
+++ b/PTPhantan fix UseCase 2.0.docx
@@ -1,6 +1,6 @@
 
 <file path=word/document.xml><?xml version="1.0" encoding="utf-8"?>
-<w:document xmlns:wpc="http://schemas.microsoft.com/office/word/2010/wordprocessingCanvas" xmlns:cx="http://schemas.microsoft.com/office/drawing/2014/chartex" xmlns:cx1="http://schemas.microsoft.com/office/drawing/2015/9/8/chartex" xmlns:cx2="http://schemas.microsoft.com/office/drawing/2015/10/21/chartex" xmlns:cx3="http://schemas.microsoft.com/office/drawing/2016/5/9/chartex" xmlns:cx4="http://schemas.microsoft.com/office/drawing/2016/5/10/chartex" xmlns:cx5="http://schemas.microsoft.com/office/drawing/2016/5/11/chartex" xmlns:cx6="http://schemas.microsoft.com/office/drawing/2016/5/12/chartex" xmlns:cx7="http://schemas.microsoft.com/office/drawing/2016/5/13/chartex" xmlns:cx8="http://schemas.microsoft.com/office/drawing/2016/5/14/chartex" xmlns:mc="http://schemas.openxmlformats.org/markup-compatibility/2006" xmlns:aink="http://schemas.microsoft.com/office/drawing/2016/ink" xmlns:am3d="http://schemas.microsoft.com/office/drawing/2017/model3d" xmlns:o="urn:schemas-microsoft-com:office:office" xmlns:r="http://schemas.openxmlformats.org/officeDocument/2006/relationships" xmlns:m="http://schemas.openxmlformats.org/officeDocument/2006/math" xmlns:v="urn:schemas-microsoft-com:vml" xmlns:wp14="http://schemas.microsoft.com/office/word/2010/wordprocessingDrawing" xmlns:wp="http://schemas.openxmlformats.org/drawingml/2006/wordprocessingDrawing" xmlns:w10="urn:schemas-microsoft-com:office:word" xmlns:w="http://schemas.openxmlformats.org/wordprocessingml/2006/main" xmlns:w14="http://schemas.microsoft.com/office/word/2010/wordml" xmlns:w15="http://schemas.microsoft.com/office/word/2012/wordml" xmlns:w16cex="http://schemas.microsoft.com/office/word/2018/wordml/cex" xmlns:w16cid="http://schemas.microsoft.com/office/word/2016/wordml/cid" xmlns:w16="http://schemas.microsoft.com/office/word/2018/wordml" xmlns:w16sdtdh="http://schemas.microsoft.com/office/word/2020/wordml/sdtdatahash" xmlns:w16se="http://schemas.microsoft.com/office/word/2015/wordml/symex" xmlns:wpg="http://schemas.microsoft.com/office/word/2010/wordprocessingGroup" xmlns:wpi="http://schemas.microsoft.com/office/word/2010/wordprocessingInk" xmlns:wne="http://schemas.microsoft.com/office/word/2006/wordml" xmlns:wps="http://schemas.microsoft.com/office/word/2010/wordprocessingShape" mc:Ignorable="w14 w15 w16se w16cid w16 w16cex w16sdtdh wp14">
+<w:document xmlns:wpc="http://schemas.microsoft.com/office/word/2010/wordprocessingCanvas" xmlns:mc="http://schemas.openxmlformats.org/markup-compatibility/2006" xmlns:o="urn:schemas-microsoft-com:office:office" xmlns:r="http://schemas.openxmlformats.org/officeDocument/2006/relationships" xmlns:m="http://schemas.openxmlformats.org/officeDocument/2006/math" xmlns:v="urn:schemas-microsoft-com:vml" xmlns:wp14="http://schemas.microsoft.com/office/word/2010/wordprocessingDrawing" xmlns:wp="http://schemas.openxmlformats.org/drawingml/2006/wordprocessingDrawing" xmlns:w10="urn:schemas-microsoft-com:office:word" xmlns:w="http://schemas.openxmlformats.org/wordprocessingml/2006/main" xmlns:w14="http://schemas.microsoft.com/office/word/2010/wordml" xmlns:w15="http://schemas.microsoft.com/office/word/2012/wordml" xmlns:wpg="http://schemas.microsoft.com/office/word/2010/wordprocessingGroup" xmlns:wpi="http://schemas.microsoft.com/office/word/2010/wordprocessingInk" xmlns:wne="http://schemas.microsoft.com/office/word/2006/wordml" xmlns:wps="http://schemas.microsoft.com/office/word/2010/wordprocessingShape" mc:Ignorable="w14 w15 wp14">
   <w:body>
     <w:p>
       <w:pPr>
@@ -233,7 +233,7 @@
     </w:p>
     <w:p>
       <w:pPr>
-        <w:pStyle w:val="oancuaDanhsach"/>
+        <w:pStyle w:val="ListParagraph"/>
         <w:numPr>
           <w:ilvl w:val="0"/>
           <w:numId w:val="1"/>
@@ -275,7 +275,7 @@
     </w:p>
     <w:p>
       <w:pPr>
-        <w:pStyle w:val="oancuaDanhsach"/>
+        <w:pStyle w:val="ListParagraph"/>
         <w:numPr>
           <w:ilvl w:val="0"/>
           <w:numId w:val="1"/>
@@ -302,7 +302,7 @@
     </w:p>
     <w:p>
       <w:pPr>
-        <w:pStyle w:val="oancuaDanhsach"/>
+        <w:pStyle w:val="ListParagraph"/>
         <w:numPr>
           <w:ilvl w:val="0"/>
           <w:numId w:val="1"/>
@@ -312,6 +312,28 @@
           <w:szCs w:val="28"/>
         </w:rPr>
       </w:pPr>
+      <w:r>
+        <w:rPr>
+          <w:rFonts w:cs="Times New Roman"/>
+          <w:szCs w:val="28"/>
+        </w:rPr>
+        <w:t>Nguyễn Quang Minh</w:t>
+      </w:r>
+      <w:r>
+        <w:rPr>
+          <w:rFonts w:cs="Times New Roman"/>
+          <w:szCs w:val="28"/>
+        </w:rPr>
+        <w:tab/>
+      </w:r>
+      <w:r>
+        <w:rPr>
+          <w:rFonts w:cs="Times New Roman"/>
+          <w:szCs w:val="28"/>
+        </w:rPr>
+        <w:tab/>
+        <w:t>20158257</w:t>
+      </w:r>
     </w:p>
     <w:p>
       <w:pPr>
@@ -488,7 +510,7 @@
       <w:sdtContent>
         <w:p>
           <w:pPr>
-            <w:pStyle w:val="uMucluc"/>
+            <w:pStyle w:val="TOCHeading"/>
             <w:numPr>
               <w:ilvl w:val="0"/>
               <w:numId w:val="0"/>
@@ -501,7 +523,7 @@
         </w:p>
         <w:p>
           <w:pPr>
-            <w:pStyle w:val="Mucluc1"/>
+            <w:pStyle w:val="TOC1"/>
             <w:tabs>
               <w:tab w:val="right" w:leader="dot" w:pos="9016"/>
             </w:tabs>
@@ -533,7 +555,7 @@
           <w:hyperlink w:anchor="_Toc72937297" w:history="1">
             <w:r>
               <w:rPr>
-                <w:rStyle w:val="Siuktni"/>
+                <w:rStyle w:val="Hyperlink"/>
                 <w:noProof/>
               </w:rPr>
               <w:t>DANH MỤC CÁC TỪ VIẾT TẮT</w:t>
@@ -590,7 +612,7 @@
         </w:p>
         <w:p>
           <w:pPr>
-            <w:pStyle w:val="Mucluc1"/>
+            <w:pStyle w:val="TOC1"/>
             <w:tabs>
               <w:tab w:val="right" w:leader="dot" w:pos="9016"/>
             </w:tabs>
@@ -604,7 +626,7 @@
           <w:hyperlink w:anchor="_Toc72937298" w:history="1">
             <w:r>
               <w:rPr>
-                <w:rStyle w:val="Siuktni"/>
+                <w:rStyle w:val="Hyperlink"/>
                 <w:noProof/>
               </w:rPr>
               <w:t>Phần I: MỞ ĐẦU</w:t>
@@ -661,7 +683,7 @@
         </w:p>
         <w:p>
           <w:pPr>
-            <w:pStyle w:val="Mucluc1"/>
+            <w:pStyle w:val="TOC1"/>
             <w:tabs>
               <w:tab w:val="right" w:leader="dot" w:pos="9016"/>
             </w:tabs>
@@ -675,7 +697,7 @@
           <w:hyperlink w:anchor="_Toc72937299" w:history="1">
             <w:r>
               <w:rPr>
-                <w:rStyle w:val="Siuktni"/>
+                <w:rStyle w:val="Hyperlink"/>
                 <w:noProof/>
               </w:rPr>
               <w:t>Phần II: Tổng quan đề tài</w:t>
@@ -732,7 +754,7 @@
         </w:p>
         <w:p>
           <w:pPr>
-            <w:pStyle w:val="Mucluc2"/>
+            <w:pStyle w:val="TOC2"/>
             <w:tabs>
               <w:tab w:val="left" w:pos="660"/>
               <w:tab w:val="right" w:leader="dot" w:pos="9016"/>
@@ -747,7 +769,7 @@
           <w:hyperlink w:anchor="_Toc72937300" w:history="1">
             <w:r>
               <w:rPr>
-                <w:rStyle w:val="Siuktni"/>
+                <w:rStyle w:val="Hyperlink"/>
                 <w:noProof/>
               </w:rPr>
               <w:t>1.</w:t>
@@ -763,7 +785,7 @@
             </w:r>
             <w:r>
               <w:rPr>
-                <w:rStyle w:val="Siuktni"/>
+                <w:rStyle w:val="Hyperlink"/>
                 <w:noProof/>
               </w:rPr>
               <w:t>Cơ sở lý thuyết</w:t>
@@ -820,7 +842,7 @@
         </w:p>
         <w:p>
           <w:pPr>
-            <w:pStyle w:val="Mucluc3"/>
+            <w:pStyle w:val="TOC3"/>
             <w:tabs>
               <w:tab w:val="left" w:pos="1100"/>
               <w:tab w:val="right" w:leader="dot" w:pos="9016"/>
@@ -835,7 +857,7 @@
           <w:hyperlink w:anchor="_Toc72937301" w:history="1">
             <w:r>
               <w:rPr>
-                <w:rStyle w:val="Siuktni"/>
+                <w:rStyle w:val="Hyperlink"/>
                 <w:noProof/>
               </w:rPr>
               <w:t>1.1.</w:t>
@@ -851,7 +873,7 @@
             </w:r>
             <w:r>
               <w:rPr>
-                <w:rStyle w:val="Siuktni"/>
+                <w:rStyle w:val="Hyperlink"/>
                 <w:noProof/>
               </w:rPr>
               <w:t>Tổng quan về phần mềm phân tán</w:t>
@@ -908,7 +930,7 @@
         </w:p>
         <w:p>
           <w:pPr>
-            <w:pStyle w:val="Mucluc3"/>
+            <w:pStyle w:val="TOC3"/>
             <w:tabs>
               <w:tab w:val="left" w:pos="1100"/>
               <w:tab w:val="right" w:leader="dot" w:pos="9016"/>
@@ -923,7 +945,7 @@
           <w:hyperlink w:anchor="_Toc72937302" w:history="1">
             <w:r>
               <w:rPr>
-                <w:rStyle w:val="Siuktni"/>
+                <w:rStyle w:val="Hyperlink"/>
                 <w:noProof/>
               </w:rPr>
               <w:t>1.2.</w:t>
@@ -939,7 +961,7 @@
             </w:r>
             <w:r>
               <w:rPr>
-                <w:rStyle w:val="Siuktni"/>
+                <w:rStyle w:val="Hyperlink"/>
                 <w:noProof/>
               </w:rPr>
               <w:t>Phát biểu bài toán</w:t>
@@ -996,7 +1018,7 @@
         </w:p>
         <w:p>
           <w:pPr>
-            <w:pStyle w:val="Mucluc3"/>
+            <w:pStyle w:val="TOC3"/>
             <w:tabs>
               <w:tab w:val="left" w:pos="1100"/>
               <w:tab w:val="right" w:leader="dot" w:pos="9016"/>
@@ -1011,7 +1033,7 @@
           <w:hyperlink w:anchor="_Toc72937303" w:history="1">
             <w:r>
               <w:rPr>
-                <w:rStyle w:val="Siuktni"/>
+                <w:rStyle w:val="Hyperlink"/>
                 <w:noProof/>
               </w:rPr>
               <w:t>1.3.</w:t>
@@ -1027,7 +1049,7 @@
             </w:r>
             <w:r>
               <w:rPr>
-                <w:rStyle w:val="Siuktni"/>
+                <w:rStyle w:val="Hyperlink"/>
                 <w:noProof/>
               </w:rPr>
               <w:t>Biểu đồ Use Case</w:t>
@@ -1084,7 +1106,7 @@
         </w:p>
         <w:p>
           <w:pPr>
-            <w:pStyle w:val="Mucluc2"/>
+            <w:pStyle w:val="TOC2"/>
             <w:tabs>
               <w:tab w:val="left" w:pos="660"/>
               <w:tab w:val="right" w:leader="dot" w:pos="9016"/>
@@ -1099,7 +1121,7 @@
           <w:hyperlink w:anchor="_Toc72937304" w:history="1">
             <w:r>
               <w:rPr>
-                <w:rStyle w:val="Siuktni"/>
+                <w:rStyle w:val="Hyperlink"/>
                 <w:noProof/>
               </w:rPr>
               <w:t>2.</w:t>
@@ -1115,7 +1137,7 @@
             </w:r>
             <w:r>
               <w:rPr>
-                <w:rStyle w:val="Siuktni"/>
+                <w:rStyle w:val="Hyperlink"/>
                 <w:noProof/>
               </w:rPr>
               <w:t>Phân tích và thiết kế bài toán.</w:t>
@@ -1172,7 +1194,7 @@
         </w:p>
         <w:p>
           <w:pPr>
-            <w:pStyle w:val="Mucluc3"/>
+            <w:pStyle w:val="TOC3"/>
             <w:tabs>
               <w:tab w:val="left" w:pos="1100"/>
               <w:tab w:val="right" w:leader="dot" w:pos="9016"/>
@@ -1187,7 +1209,7 @@
           <w:hyperlink w:anchor="_Toc72937305" w:history="1">
             <w:r>
               <w:rPr>
-                <w:rStyle w:val="Siuktni"/>
+                <w:rStyle w:val="Hyperlink"/>
                 <w:noProof/>
               </w:rPr>
               <w:t>2.1.</w:t>
@@ -1203,7 +1225,7 @@
             </w:r>
             <w:r>
               <w:rPr>
-                <w:rStyle w:val="Siuktni"/>
+                <w:rStyle w:val="Hyperlink"/>
                 <w:noProof/>
               </w:rPr>
               <w:t>Thiết kế cơ sở dữ liệu</w:t>
@@ -1260,7 +1282,7 @@
         </w:p>
         <w:p>
           <w:pPr>
-            <w:pStyle w:val="Mucluc3"/>
+            <w:pStyle w:val="TOC3"/>
             <w:tabs>
               <w:tab w:val="right" w:leader="dot" w:pos="9016"/>
             </w:tabs>
@@ -1274,7 +1296,7 @@
           <w:hyperlink w:anchor="_Toc72937306" w:history="1">
             <w:r>
               <w:rPr>
-                <w:rStyle w:val="Siuktni"/>
+                <w:rStyle w:val="Hyperlink"/>
                 <w:noProof/>
               </w:rPr>
               <w:t>2.1.1 Đăng ký:</w:t>
@@ -1331,7 +1353,7 @@
         </w:p>
         <w:p>
           <w:pPr>
-            <w:pStyle w:val="Mucluc3"/>
+            <w:pStyle w:val="TOC3"/>
             <w:tabs>
               <w:tab w:val="right" w:leader="dot" w:pos="9016"/>
             </w:tabs>
@@ -1345,7 +1367,7 @@
           <w:hyperlink w:anchor="_Toc72937307" w:history="1">
             <w:r>
               <w:rPr>
-                <w:rStyle w:val="Siuktni"/>
+                <w:rStyle w:val="Hyperlink"/>
                 <w:noProof/>
               </w:rPr>
               <w:t>2.1.2 Đăng nhập:</w:t>
@@ -1402,7 +1424,7 @@
         </w:p>
         <w:p>
           <w:pPr>
-            <w:pStyle w:val="Mucluc3"/>
+            <w:pStyle w:val="TOC3"/>
             <w:tabs>
               <w:tab w:val="right" w:leader="dot" w:pos="9016"/>
             </w:tabs>
@@ -1416,7 +1438,7 @@
           <w:hyperlink w:anchor="_Toc72937308" w:history="1">
             <w:r>
               <w:rPr>
-                <w:rStyle w:val="Siuktni"/>
+                <w:rStyle w:val="Hyperlink"/>
                 <w:noProof/>
               </w:rPr>
               <w:t>2.1.3 Ứng viên:</w:t>
@@ -1473,7 +1495,7 @@
         </w:p>
         <w:p>
           <w:pPr>
-            <w:pStyle w:val="Mucluc2"/>
+            <w:pStyle w:val="TOC2"/>
             <w:tabs>
               <w:tab w:val="left" w:pos="660"/>
               <w:tab w:val="right" w:leader="dot" w:pos="9016"/>
@@ -1488,7 +1510,7 @@
           <w:hyperlink w:anchor="_Toc72937309" w:history="1">
             <w:r>
               <w:rPr>
-                <w:rStyle w:val="Siuktni"/>
+                <w:rStyle w:val="Hyperlink"/>
                 <w:noProof/>
               </w:rPr>
               <w:t>3.</w:t>
@@ -1504,7 +1526,7 @@
             </w:r>
             <w:r>
               <w:rPr>
-                <w:rStyle w:val="Siuktni"/>
+                <w:rStyle w:val="Hyperlink"/>
                 <w:noProof/>
               </w:rPr>
               <w:t>Công nghệ và thuật toán sử dụng</w:t>
@@ -1561,7 +1583,7 @@
         </w:p>
         <w:p>
           <w:pPr>
-            <w:pStyle w:val="Mucluc3"/>
+            <w:pStyle w:val="TOC3"/>
             <w:tabs>
               <w:tab w:val="left" w:pos="1100"/>
               <w:tab w:val="right" w:leader="dot" w:pos="9016"/>
@@ -1576,7 +1598,7 @@
           <w:hyperlink w:anchor="_Toc72937310" w:history="1">
             <w:r>
               <w:rPr>
-                <w:rStyle w:val="Siuktni"/>
+                <w:rStyle w:val="Hyperlink"/>
                 <w:noProof/>
               </w:rPr>
               <w:t>3.1.</w:t>
@@ -1592,7 +1614,7 @@
             </w:r>
             <w:r>
               <w:rPr>
-                <w:rStyle w:val="Siuktni"/>
+                <w:rStyle w:val="Hyperlink"/>
                 <w:noProof/>
               </w:rPr>
               <w:t>Top-sis Method</w:t>
@@ -1649,7 +1671,7 @@
         </w:p>
         <w:p>
           <w:pPr>
-            <w:pStyle w:val="Mucluc2"/>
+            <w:pStyle w:val="TOC2"/>
             <w:tabs>
               <w:tab w:val="left" w:pos="660"/>
               <w:tab w:val="right" w:leader="dot" w:pos="9016"/>
@@ -1664,7 +1686,7 @@
           <w:hyperlink w:anchor="_Toc72937311" w:history="1">
             <w:r>
               <w:rPr>
-                <w:rStyle w:val="Siuktni"/>
+                <w:rStyle w:val="Hyperlink"/>
                 <w:noProof/>
                 <w:lang w:val="fr-FR"/>
               </w:rPr>
@@ -1681,7 +1703,7 @@
             </w:r>
             <w:r>
               <w:rPr>
-                <w:rStyle w:val="Siuktni"/>
+                <w:rStyle w:val="Hyperlink"/>
                 <w:noProof/>
                 <w:lang w:val="fr-FR"/>
               </w:rPr>
@@ -1739,7 +1761,7 @@
         </w:p>
         <w:p>
           <w:pPr>
-            <w:pStyle w:val="Mucluc2"/>
+            <w:pStyle w:val="TOC2"/>
             <w:tabs>
               <w:tab w:val="left" w:pos="660"/>
               <w:tab w:val="right" w:leader="dot" w:pos="9016"/>
@@ -1754,7 +1776,7 @@
           <w:hyperlink w:anchor="_Toc72937312" w:history="1">
             <w:r>
               <w:rPr>
-                <w:rStyle w:val="Siuktni"/>
+                <w:rStyle w:val="Hyperlink"/>
                 <w:noProof/>
                 <w:lang w:val="fr-FR"/>
               </w:rPr>
@@ -1771,7 +1793,7 @@
             </w:r>
             <w:r>
               <w:rPr>
-                <w:rStyle w:val="Siuktni"/>
+                <w:rStyle w:val="Hyperlink"/>
                 <w:noProof/>
                 <w:lang w:val="fr-FR"/>
               </w:rPr>
@@ -1829,7 +1851,7 @@
         </w:p>
         <w:p>
           <w:pPr>
-            <w:pStyle w:val="Mucluc2"/>
+            <w:pStyle w:val="TOC2"/>
             <w:tabs>
               <w:tab w:val="left" w:pos="660"/>
               <w:tab w:val="right" w:leader="dot" w:pos="9016"/>
@@ -1844,7 +1866,7 @@
           <w:hyperlink w:anchor="_Toc72937313" w:history="1">
             <w:r>
               <w:rPr>
-                <w:rStyle w:val="Siuktni"/>
+                <w:rStyle w:val="Hyperlink"/>
                 <w:noProof/>
                 <w:lang w:val="fr-FR"/>
               </w:rPr>
@@ -1861,7 +1883,7 @@
             </w:r>
             <w:r>
               <w:rPr>
-                <w:rStyle w:val="Siuktni"/>
+                <w:rStyle w:val="Hyperlink"/>
                 <w:noProof/>
                 <w:lang w:val="fr-FR"/>
               </w:rPr>
@@ -1947,7 +1969,7 @@
     </w:p>
     <w:p>
       <w:pPr>
-        <w:pStyle w:val="Mucluc3"/>
+        <w:pStyle w:val="TOC3"/>
         <w:ind w:left="446"/>
         <w:rPr>
           <w:szCs w:val="28"/>
@@ -3523,7 +3545,7 @@
           </w:tcPr>
           <w:p>
             <w:pPr>
-              <w:pStyle w:val="oancuaDanhsach"/>
+              <w:pStyle w:val="ListParagraph"/>
               <w:numPr>
                 <w:ilvl w:val="0"/>
                 <w:numId w:val="26"/>
@@ -3560,7 +3582,6 @@
         <w:pStyle w:val="Heading41"/>
       </w:pPr>
       <w:r>
-        <w:lastRenderedPageBreak/>
         <w:t>Đặc tả Use Case thêm ứng viên</w:t>
       </w:r>
     </w:p>
@@ -3622,6 +3643,7 @@
                 <w:color w:val="444444"/>
                 <w:szCs w:val="28"/>
               </w:rPr>
+              <w:lastRenderedPageBreak/>
               <w:t>Use Case ID</w:t>
             </w:r>
           </w:p>
@@ -4273,7 +4295,7 @@
           </w:tcPr>
           <w:p>
             <w:pPr>
-              <w:pStyle w:val="oancuaDanhsach"/>
+              <w:pStyle w:val="ListParagraph"/>
               <w:numPr>
                 <w:ilvl w:val="0"/>
                 <w:numId w:val="30"/>
@@ -4297,7 +4319,7 @@
           </w:p>
           <w:p>
             <w:pPr>
-              <w:pStyle w:val="oancuaDanhsach"/>
+              <w:pStyle w:val="ListParagraph"/>
               <w:numPr>
                 <w:ilvl w:val="0"/>
                 <w:numId w:val="30"/>
@@ -4735,6 +4757,7 @@
                 <w:color w:val="444444"/>
                 <w:szCs w:val="28"/>
               </w:rPr>
+              <w:lastRenderedPageBreak/>
               <w:t>Use Case ID</w:t>
             </w:r>
           </w:p>
@@ -5157,15 +5180,7 @@
                 <w:color w:val="444444"/>
                 <w:szCs w:val="28"/>
               </w:rPr>
-              <w:t xml:space="preserve">ấn vào Button </w:t>
-            </w:r>
-            <w:r>
-              <w:rPr>
-                <w:rFonts w:ascii="inherit" w:hAnsi="inherit" w:cs="Segoe UI"/>
-                <w:color w:val="444444"/>
-                <w:szCs w:val="28"/>
-              </w:rPr>
-              <w:t>Sắp xếp</w:t>
+              <w:t>ấn vào Button Sắp xếp</w:t>
             </w:r>
           </w:p>
         </w:tc>
@@ -5359,7 +5374,6 @@
                 <w:color w:val="444444"/>
                 <w:szCs w:val="28"/>
               </w:rPr>
-              <w:lastRenderedPageBreak/>
               <w:t>Basic Flow</w:t>
             </w:r>
           </w:p>
@@ -5379,7 +5393,7 @@
           </w:tcPr>
           <w:p>
             <w:pPr>
-              <w:pStyle w:val="oancuaDanhsach"/>
+              <w:pStyle w:val="ListParagraph"/>
               <w:numPr>
                 <w:ilvl w:val="0"/>
                 <w:numId w:val="31"/>
@@ -5403,7 +5417,7 @@
           </w:p>
           <w:p>
             <w:pPr>
-              <w:pStyle w:val="oancuaDanhsach"/>
+              <w:pStyle w:val="ListParagraph"/>
               <w:numPr>
                 <w:ilvl w:val="0"/>
                 <w:numId w:val="31"/>
@@ -5571,6 +5585,7 @@
                 <w:color w:val="444444"/>
                 <w:szCs w:val="28"/>
               </w:rPr>
+              <w:lastRenderedPageBreak/>
               <w:t>Exception Flow</w:t>
             </w:r>
           </w:p>
@@ -5604,15 +5619,7 @@
                 <w:color w:val="444444"/>
                 <w:szCs w:val="28"/>
               </w:rPr>
-              <w:t xml:space="preserve">3a. </w:t>
-            </w:r>
-            <w:r>
-              <w:rPr>
-                <w:rFonts w:ascii="inherit" w:hAnsi="inherit" w:cs="Segoe UI"/>
-                <w:color w:val="444444"/>
-                <w:szCs w:val="28"/>
-              </w:rPr>
-              <w:t xml:space="preserve">Không có ứng viên </w:t>
+              <w:t xml:space="preserve">3a. Không có ứng viên </w:t>
             </w:r>
             <w:r>
               <w:rPr>
@@ -5889,7 +5896,7 @@
     </w:p>
     <w:tbl>
       <w:tblPr>
-        <w:tblStyle w:val="LiBang"/>
+        <w:tblStyle w:val="TableGrid"/>
         <w:tblW w:w="0" w:type="auto"/>
         <w:tblInd w:w="720" w:type="dxa"/>
         <w:tblLook w:val="04A0" w:firstRow="1" w:lastRow="0" w:firstColumn="1" w:lastColumn="0" w:noHBand="0" w:noVBand="1"/>
@@ -6023,7 +6030,7 @@
     </w:p>
     <w:tbl>
       <w:tblPr>
-        <w:tblStyle w:val="LiBang"/>
+        <w:tblStyle w:val="TableGrid"/>
         <w:tblW w:w="0" w:type="auto"/>
         <w:tblInd w:w="720" w:type="dxa"/>
         <w:tblLook w:val="04A0" w:firstRow="1" w:lastRow="0" w:firstColumn="1" w:lastColumn="0" w:noHBand="0" w:noVBand="1"/>
@@ -6089,7 +6096,6 @@
           <w:sz w:val="28"/>
           <w:szCs w:val="28"/>
         </w:rPr>
-        <w:lastRenderedPageBreak/>
         <w:tab/>
       </w:r>
       <w:r>
@@ -6111,7 +6117,7 @@
     </w:p>
     <w:tbl>
       <w:tblPr>
-        <w:tblStyle w:val="LiBang"/>
+        <w:tblStyle w:val="TableGrid"/>
         <w:tblW w:w="0" w:type="auto"/>
         <w:tblInd w:w="720" w:type="dxa"/>
         <w:tblLook w:val="04A0" w:firstRow="1" w:lastRow="0" w:firstColumn="1" w:lastColumn="0" w:noHBand="0" w:noVBand="1"/>
@@ -6298,6 +6304,7 @@
           <w:bCs/>
           <w:lang w:val="vi-VN"/>
         </w:rPr>
+        <w:lastRenderedPageBreak/>
         <w:t>Các yếu tố ảnh hưởng</w:t>
       </w:r>
       <w:bookmarkEnd w:id="22"/>
@@ -6445,7 +6452,7 @@
     </w:p>
     <w:tbl>
       <w:tblPr>
-        <w:tblStyle w:val="LiBang"/>
+        <w:tblStyle w:val="TableGrid"/>
         <w:tblW w:w="0" w:type="auto"/>
         <w:tblInd w:w="720" w:type="dxa"/>
         <w:tblLook w:val="04A0" w:firstRow="1" w:lastRow="0" w:firstColumn="1" w:lastColumn="0" w:noHBand="0" w:noVBand="1"/>
@@ -6606,7 +6613,7 @@
     </w:p>
     <w:tbl>
       <w:tblPr>
-        <w:tblStyle w:val="LiBang"/>
+        <w:tblStyle w:val="TableGrid"/>
         <w:tblW w:w="0" w:type="auto"/>
         <w:tblInd w:w="720" w:type="dxa"/>
         <w:tblLook w:val="04A0" w:firstRow="1" w:lastRow="0" w:firstColumn="1" w:lastColumn="0" w:noHBand="0" w:noVBand="1"/>
@@ -6624,7 +6631,6 @@
           </w:tcPr>
           <w:p>
             <w:r>
-              <w:lastRenderedPageBreak/>
               <w:t>Địa chỉ</w:t>
             </w:r>
           </w:p>
@@ -6709,7 +6715,7 @@
     </w:p>
     <w:p>
       <w:pPr>
-        <w:pStyle w:val="oancuaDanhsach"/>
+        <w:pStyle w:val="ListParagraph"/>
         <w:numPr>
           <w:ilvl w:val="0"/>
           <w:numId w:val="28"/>
@@ -6727,7 +6733,7 @@
     </w:p>
     <w:p>
       <w:pPr>
-        <w:pStyle w:val="oancuaDanhsach"/>
+        <w:pStyle w:val="ListParagraph"/>
         <w:ind w:left="1080"/>
         <w:rPr>
           <w:szCs w:val="28"/>
@@ -6742,7 +6748,7 @@
     </w:p>
     <w:p>
       <w:pPr>
-        <w:pStyle w:val="oancuaDanhsach"/>
+        <w:pStyle w:val="ListParagraph"/>
         <w:ind w:left="1080"/>
         <w:rPr>
           <w:szCs w:val="28"/>
@@ -6757,7 +6763,7 @@
     </w:p>
     <w:p>
       <w:pPr>
-        <w:pStyle w:val="oancuaDanhsach"/>
+        <w:pStyle w:val="ListParagraph"/>
         <w:ind w:left="1080"/>
         <w:rPr>
           <w:szCs w:val="28"/>
@@ -6772,7 +6778,7 @@
     </w:p>
     <w:p>
       <w:pPr>
-        <w:pStyle w:val="oancuaDanhsach"/>
+        <w:pStyle w:val="ListParagraph"/>
         <w:numPr>
           <w:ilvl w:val="0"/>
           <w:numId w:val="28"/>
@@ -6799,6 +6805,7 @@
         <w:rPr>
           <w:szCs w:val="28"/>
         </w:rPr>
+        <w:lastRenderedPageBreak/>
         <w:t>C2=1 nếu B3&lt;=A</w:t>
       </w:r>
       <w:r>
@@ -6842,7 +6849,7 @@
     </w:p>
     <w:p>
       <w:pPr>
-        <w:pStyle w:val="oancuaDanhsach"/>
+        <w:pStyle w:val="ListParagraph"/>
         <w:numPr>
           <w:ilvl w:val="0"/>
           <w:numId w:val="28"/>
@@ -7074,7 +7081,7 @@
     </w:p>
     <w:p>
       <w:pPr>
-        <w:pStyle w:val="oancuaDanhsach"/>
+        <w:pStyle w:val="ListParagraph"/>
         <w:numPr>
           <w:ilvl w:val="0"/>
           <w:numId w:val="29"/>
@@ -7096,7 +7103,7 @@
     </w:p>
     <w:p>
       <w:pPr>
-        <w:pStyle w:val="oancuaDanhsach"/>
+        <w:pStyle w:val="ListParagraph"/>
         <w:numPr>
           <w:ilvl w:val="0"/>
           <w:numId w:val="29"/>
@@ -7118,7 +7125,7 @@
     </w:p>
     <w:p>
       <w:pPr>
-        <w:pStyle w:val="oancuaDanhsach"/>
+        <w:pStyle w:val="ListParagraph"/>
         <w:numPr>
           <w:ilvl w:val="0"/>
           <w:numId w:val="29"/>
@@ -7140,7 +7147,7 @@
     </w:p>
     <w:p>
       <w:pPr>
-        <w:pStyle w:val="oancuaDanhsach"/>
+        <w:pStyle w:val="ListParagraph"/>
         <w:numPr>
           <w:ilvl w:val="0"/>
           <w:numId w:val="29"/>
@@ -7162,7 +7169,7 @@
     </w:p>
     <w:p>
       <w:pPr>
-        <w:pStyle w:val="oancuaDanhsach"/>
+        <w:pStyle w:val="ListParagraph"/>
         <w:numPr>
           <w:ilvl w:val="0"/>
           <w:numId w:val="29"/>
@@ -7194,6 +7201,7 @@
         <w:rPr>
           <w:lang w:val="fr-FR"/>
         </w:rPr>
+        <w:lastRenderedPageBreak/>
         <w:t>Xây dựng chương trình minh họa</w:t>
       </w:r>
       <w:bookmarkEnd w:id="53"/>
@@ -7204,47 +7212,183 @@
           <w:lang w:val="fr-FR"/>
         </w:rPr>
       </w:pPr>
+      <w:r>
+        <w:rPr>
+          <w:noProof/>
+        </w:rPr>
+        <w:drawing>
+          <wp:inline distT="0" distB="0" distL="0" distR="0" wp14:anchorId="53313071" wp14:editId="211C52F8">
+            <wp:extent cx="5133975" cy="3590925"/>
+            <wp:effectExtent l="0" t="0" r="9525" b="9525"/>
+            <wp:docPr id="3" name="Picture 3"/>
+            <wp:cNvGraphicFramePr>
+              <a:graphicFrameLocks xmlns:a="http://schemas.openxmlformats.org/drawingml/2006/main" noChangeAspect="1"/>
+            </wp:cNvGraphicFramePr>
+            <a:graphic xmlns:a="http://schemas.openxmlformats.org/drawingml/2006/main">
+              <a:graphicData uri="http://schemas.openxmlformats.org/drawingml/2006/picture">
+                <pic:pic xmlns:pic="http://schemas.openxmlformats.org/drawingml/2006/picture">
+                  <pic:nvPicPr>
+                    <pic:cNvPr id="1" name=""/>
+                    <pic:cNvPicPr/>
+                  </pic:nvPicPr>
+                  <pic:blipFill>
+                    <a:blip r:embed="rId13"/>
+                    <a:stretch>
+                      <a:fillRect/>
+                    </a:stretch>
+                  </pic:blipFill>
+                  <pic:spPr>
+                    <a:xfrm>
+                      <a:off x="0" y="0"/>
+                      <a:ext cx="5133975" cy="3590925"/>
+                    </a:xfrm>
+                    <a:prstGeom prst="rect">
+                      <a:avLst/>
+                    </a:prstGeom>
+                  </pic:spPr>
+                </pic:pic>
+              </a:graphicData>
+            </a:graphic>
+          </wp:inline>
+        </w:drawing>
+      </w:r>
     </w:p>
     <w:p>
       <w:pPr>
-        <w:pStyle w:val="Heading2"/>
         <w:rPr>
           <w:lang w:val="fr-FR"/>
         </w:rPr>
       </w:pPr>
-      <w:bookmarkStart w:id="54" w:name="_Toc72937312"/>
-      <w:r>
+      <w:r>
+        <w:rPr>
+          <w:noProof/>
+        </w:rPr>
+        <w:drawing>
+          <wp:inline distT="0" distB="0" distL="0" distR="0" wp14:anchorId="51BFC886" wp14:editId="47F77A5B">
+            <wp:extent cx="5731510" cy="3919855"/>
+            <wp:effectExtent l="0" t="0" r="2540" b="4445"/>
+            <wp:docPr id="4" name="Picture 4"/>
+            <wp:cNvGraphicFramePr>
+              <a:graphicFrameLocks xmlns:a="http://schemas.openxmlformats.org/drawingml/2006/main" noChangeAspect="1"/>
+            </wp:cNvGraphicFramePr>
+            <a:graphic xmlns:a="http://schemas.openxmlformats.org/drawingml/2006/main">
+              <a:graphicData uri="http://schemas.openxmlformats.org/drawingml/2006/picture">
+                <pic:pic xmlns:pic="http://schemas.openxmlformats.org/drawingml/2006/picture">
+                  <pic:nvPicPr>
+                    <pic:cNvPr id="1" name=""/>
+                    <pic:cNvPicPr/>
+                  </pic:nvPicPr>
+                  <pic:blipFill>
+                    <a:blip r:embed="rId14"/>
+                    <a:stretch>
+                      <a:fillRect/>
+                    </a:stretch>
+                  </pic:blipFill>
+                  <pic:spPr>
+                    <a:xfrm>
+                      <a:off x="0" y="0"/>
+                      <a:ext cx="5731510" cy="3919855"/>
+                    </a:xfrm>
+                    <a:prstGeom prst="rect">
+                      <a:avLst/>
+                    </a:prstGeom>
+                  </pic:spPr>
+                </pic:pic>
+              </a:graphicData>
+            </a:graphic>
+          </wp:inline>
+        </w:drawing>
+      </w:r>
+    </w:p>
+    <w:p>
+      <w:pPr>
         <w:rPr>
           <w:lang w:val="fr-FR"/>
         </w:rPr>
+      </w:pPr>
+      <w:r>
+        <w:rPr>
+          <w:noProof/>
+        </w:rPr>
         <w:lastRenderedPageBreak/>
-        <w:t>Kết luận và hướng phát triển</w:t>
-      </w:r>
+        <w:drawing>
+          <wp:inline distT="0" distB="0" distL="0" distR="0" wp14:anchorId="0CDFEF5E" wp14:editId="0138AB27">
+            <wp:extent cx="5731510" cy="3679190"/>
+            <wp:effectExtent l="0" t="0" r="2540" b="0"/>
+            <wp:docPr id="5" name="Picture 5"/>
+            <wp:cNvGraphicFramePr>
+              <a:graphicFrameLocks xmlns:a="http://schemas.openxmlformats.org/drawingml/2006/main" noChangeAspect="1"/>
+            </wp:cNvGraphicFramePr>
+            <a:graphic xmlns:a="http://schemas.openxmlformats.org/drawingml/2006/main">
+              <a:graphicData uri="http://schemas.openxmlformats.org/drawingml/2006/picture">
+                <pic:pic xmlns:pic="http://schemas.openxmlformats.org/drawingml/2006/picture">
+                  <pic:nvPicPr>
+                    <pic:cNvPr id="1" name=""/>
+                    <pic:cNvPicPr/>
+                  </pic:nvPicPr>
+                  <pic:blipFill>
+                    <a:blip r:embed="rId15"/>
+                    <a:stretch>
+                      <a:fillRect/>
+                    </a:stretch>
+                  </pic:blipFill>
+                  <pic:spPr>
+                    <a:xfrm>
+                      <a:off x="0" y="0"/>
+                      <a:ext cx="5731510" cy="3679190"/>
+                    </a:xfrm>
+                    <a:prstGeom prst="rect">
+                      <a:avLst/>
+                    </a:prstGeom>
+                  </pic:spPr>
+                </pic:pic>
+              </a:graphicData>
+            </a:graphic>
+          </wp:inline>
+        </w:drawing>
+      </w:r>
+      <w:bookmarkStart w:id="54" w:name="_GoBack"/>
       <w:bookmarkEnd w:id="54"/>
     </w:p>
     <w:p>
       <w:pPr>
-        <w:pStyle w:val="oancuaDanhsach"/>
+        <w:pStyle w:val="Heading2"/>
         <w:rPr>
           <w:lang w:val="fr-FR"/>
         </w:rPr>
       </w:pPr>
+      <w:bookmarkStart w:id="55" w:name="_Toc72937312"/>
+      <w:r>
+        <w:rPr>
+          <w:lang w:val="fr-FR"/>
+        </w:rPr>
+        <w:t>Kết luận và hướng phát triển</w:t>
+      </w:r>
+      <w:bookmarkEnd w:id="55"/>
     </w:p>
     <w:p>
       <w:pPr>
+        <w:pStyle w:val="ListParagraph"/>
+        <w:rPr>
+          <w:lang w:val="fr-FR"/>
+        </w:rPr>
+      </w:pPr>
+    </w:p>
+    <w:p>
+      <w:pPr>
         <w:pStyle w:val="Heading2"/>
         <w:rPr>
           <w:lang w:val="fr-FR"/>
         </w:rPr>
       </w:pPr>
-      <w:bookmarkStart w:id="55" w:name="_Toc72937313"/>
+      <w:bookmarkStart w:id="56" w:name="_Toc72937313"/>
       <w:r>
         <w:rPr>
           <w:lang w:val="fr-FR"/>
         </w:rPr>
         <w:t>Tài liệu tham khảo</w:t>
       </w:r>
-      <w:bookmarkEnd w:id="55"/>
+      <w:bookmarkEnd w:id="56"/>
     </w:p>
     <w:p>
       <w:pPr>
@@ -7284,7 +7428,7 @@
 </file>
 
 <file path=word/endnotes.xml><?xml version="1.0" encoding="utf-8"?>
-<w:endnotes xmlns:wpc="http://schemas.microsoft.com/office/word/2010/wordprocessingCanvas" xmlns:cx="http://schemas.microsoft.com/office/drawing/2014/chartex" xmlns:cx1="http://schemas.microsoft.com/office/drawing/2015/9/8/chartex" xmlns:cx2="http://schemas.microsoft.com/office/drawing/2015/10/21/chartex" xmlns:cx3="http://schemas.microsoft.com/office/drawing/2016/5/9/chartex" xmlns:cx4="http://schemas.microsoft.com/office/drawing/2016/5/10/chartex" xmlns:cx5="http://schemas.microsoft.com/office/drawing/2016/5/11/chartex" xmlns:cx6="http://schemas.microsoft.com/office/drawing/2016/5/12/chartex" xmlns:cx7="http://schemas.microsoft.com/office/drawing/2016/5/13/chartex" xmlns:cx8="http://schemas.microsoft.com/office/drawing/2016/5/14/chartex" xmlns:mc="http://schemas.openxmlformats.org/markup-compatibility/2006" xmlns:aink="http://schemas.microsoft.com/office/drawing/2016/ink" xmlns:am3d="http://schemas.microsoft.com/office/drawing/2017/model3d" xmlns:o="urn:schemas-microsoft-com:office:office" xmlns:r="http://schemas.openxmlformats.org/officeDocument/2006/relationships" xmlns:m="http://schemas.openxmlformats.org/officeDocument/2006/math" xmlns:v="urn:schemas-microsoft-com:vml" xmlns:wp14="http://schemas.microsoft.com/office/word/2010/wordprocessingDrawing" xmlns:wp="http://schemas.openxmlformats.org/drawingml/2006/wordprocessingDrawing" xmlns:w10="urn:schemas-microsoft-com:office:word" xmlns:w="http://schemas.openxmlformats.org/wordprocessingml/2006/main" xmlns:w14="http://schemas.microsoft.com/office/word/2010/wordml" xmlns:w15="http://schemas.microsoft.com/office/word/2012/wordml" xmlns:w16cex="http://schemas.microsoft.com/office/word/2018/wordml/cex" xmlns:w16cid="http://schemas.microsoft.com/office/word/2016/wordml/cid" xmlns:w16="http://schemas.microsoft.com/office/word/2018/wordml" xmlns:w16sdtdh="http://schemas.microsoft.com/office/word/2020/wordml/sdtdatahash" xmlns:w16se="http://schemas.microsoft.com/office/word/2015/wordml/symex" xmlns:wpg="http://schemas.microsoft.com/office/word/2010/wordprocessingGroup" xmlns:wpi="http://schemas.microsoft.com/office/word/2010/wordprocessingInk" xmlns:wne="http://schemas.microsoft.com/office/word/2006/wordml" xmlns:wps="http://schemas.microsoft.com/office/word/2010/wordprocessingShape" mc:Ignorable="w14 w15 w16se w16cid w16 w16cex w16sdtdh wp14">
+<w:endnotes xmlns:wpc="http://schemas.microsoft.com/office/word/2010/wordprocessingCanvas" xmlns:mc="http://schemas.openxmlformats.org/markup-compatibility/2006" xmlns:o="urn:schemas-microsoft-com:office:office" xmlns:r="http://schemas.openxmlformats.org/officeDocument/2006/relationships" xmlns:m="http://schemas.openxmlformats.org/officeDocument/2006/math" xmlns:v="urn:schemas-microsoft-com:vml" xmlns:wp14="http://schemas.microsoft.com/office/word/2010/wordprocessingDrawing" xmlns:wp="http://schemas.openxmlformats.org/drawingml/2006/wordprocessingDrawing" xmlns:w10="urn:schemas-microsoft-com:office:word" xmlns:w="http://schemas.openxmlformats.org/wordprocessingml/2006/main" xmlns:w14="http://schemas.microsoft.com/office/word/2010/wordml" xmlns:w15="http://schemas.microsoft.com/office/word/2012/wordml" xmlns:wpg="http://schemas.microsoft.com/office/word/2010/wordprocessingGroup" xmlns:wpi="http://schemas.microsoft.com/office/word/2010/wordprocessingInk" xmlns:wne="http://schemas.microsoft.com/office/word/2006/wordml" xmlns:wps="http://schemas.microsoft.com/office/word/2010/wordprocessingShape" mc:Ignorable="w14 w15 wp14">
   <w:endnote w:type="separator" w:id="-1">
     <w:p>
       <w:pPr>
@@ -7309,7 +7453,7 @@
 </file>
 
 <file path=word/footnotes.xml><?xml version="1.0" encoding="utf-8"?>
-<w:footnotes xmlns:wpc="http://schemas.microsoft.com/office/word/2010/wordprocessingCanvas" xmlns:cx="http://schemas.microsoft.com/office/drawing/2014/chartex" xmlns:cx1="http://schemas.microsoft.com/office/drawing/2015/9/8/chartex" xmlns:cx2="http://schemas.microsoft.com/office/drawing/2015/10/21/chartex" xmlns:cx3="http://schemas.microsoft.com/office/drawing/2016/5/9/chartex" xmlns:cx4="http://schemas.microsoft.com/office/drawing/2016/5/10/chartex" xmlns:cx5="http://schemas.microsoft.com/office/drawing/2016/5/11/chartex" xmlns:cx6="http://schemas.microsoft.com/office/drawing/2016/5/12/chartex" xmlns:cx7="http://schemas.microsoft.com/office/drawing/2016/5/13/chartex" xmlns:cx8="http://schemas.microsoft.com/office/drawing/2016/5/14/chartex" xmlns:mc="http://schemas.openxmlformats.org/markup-compatibility/2006" xmlns:aink="http://schemas.microsoft.com/office/drawing/2016/ink" xmlns:am3d="http://schemas.microsoft.com/office/drawing/2017/model3d" xmlns:o="urn:schemas-microsoft-com:office:office" xmlns:r="http://schemas.openxmlformats.org/officeDocument/2006/relationships" xmlns:m="http://schemas.openxmlformats.org/officeDocument/2006/math" xmlns:v="urn:schemas-microsoft-com:vml" xmlns:wp14="http://schemas.microsoft.com/office/word/2010/wordprocessingDrawing" xmlns:wp="http://schemas.openxmlformats.org/drawingml/2006/wordprocessingDrawing" xmlns:w10="urn:schemas-microsoft-com:office:word" xmlns:w="http://schemas.openxmlformats.org/wordprocessingml/2006/main" xmlns:w14="http://schemas.microsoft.com/office/word/2010/wordml" xmlns:w15="http://schemas.microsoft.com/office/word/2012/wordml" xmlns:w16cex="http://schemas.microsoft.com/office/word/2018/wordml/cex" xmlns:w16cid="http://schemas.microsoft.com/office/word/2016/wordml/cid" xmlns:w16="http://schemas.microsoft.com/office/word/2018/wordml" xmlns:w16sdtdh="http://schemas.microsoft.com/office/word/2020/wordml/sdtdatahash" xmlns:w16se="http://schemas.microsoft.com/office/word/2015/wordml/symex" xmlns:wpg="http://schemas.microsoft.com/office/word/2010/wordprocessingGroup" xmlns:wpi="http://schemas.microsoft.com/office/word/2010/wordprocessingInk" xmlns:wne="http://schemas.microsoft.com/office/word/2006/wordml" xmlns:wps="http://schemas.microsoft.com/office/word/2010/wordprocessingShape" mc:Ignorable="w14 w15 w16se w16cid w16 w16cex w16sdtdh wp14">
+<w:footnotes xmlns:wpc="http://schemas.microsoft.com/office/word/2010/wordprocessingCanvas" xmlns:mc="http://schemas.openxmlformats.org/markup-compatibility/2006" xmlns:o="urn:schemas-microsoft-com:office:office" xmlns:r="http://schemas.openxmlformats.org/officeDocument/2006/relationships" xmlns:m="http://schemas.openxmlformats.org/officeDocument/2006/math" xmlns:v="urn:schemas-microsoft-com:vml" xmlns:wp14="http://schemas.microsoft.com/office/word/2010/wordprocessingDrawing" xmlns:wp="http://schemas.openxmlformats.org/drawingml/2006/wordprocessingDrawing" xmlns:w10="urn:schemas-microsoft-com:office:word" xmlns:w="http://schemas.openxmlformats.org/wordprocessingml/2006/main" xmlns:w14="http://schemas.microsoft.com/office/word/2010/wordml" xmlns:w15="http://schemas.microsoft.com/office/word/2012/wordml" xmlns:wpg="http://schemas.microsoft.com/office/word/2010/wordprocessingGroup" xmlns:wpi="http://schemas.microsoft.com/office/word/2010/wordprocessingInk" xmlns:wne="http://schemas.microsoft.com/office/word/2006/wordml" xmlns:wps="http://schemas.microsoft.com/office/word/2010/wordprocessingShape" mc:Ignorable="w14 w15 wp14">
   <w:footnote w:type="separator" w:id="-1">
     <w:p>
       <w:pPr>
@@ -7334,8 +7478,8 @@
 </file>
 
 <file path=word/numbering.xml><?xml version="1.0" encoding="utf-8"?>
-<w:numbering xmlns:wpc="http://schemas.microsoft.com/office/word/2010/wordprocessingCanvas" xmlns:cx="http://schemas.microsoft.com/office/drawing/2014/chartex" xmlns:cx1="http://schemas.microsoft.com/office/drawing/2015/9/8/chartex" xmlns:cx2="http://schemas.microsoft.com/office/drawing/2015/10/21/chartex" xmlns:cx3="http://schemas.microsoft.com/office/drawing/2016/5/9/chartex" xmlns:cx4="http://schemas.microsoft.com/office/drawing/2016/5/10/chartex" xmlns:cx5="http://schemas.microsoft.com/office/drawing/2016/5/11/chartex" xmlns:cx6="http://schemas.microsoft.com/office/drawing/2016/5/12/chartex" xmlns:cx7="http://schemas.microsoft.com/office/drawing/2016/5/13/chartex" xmlns:cx8="http://schemas.microsoft.com/office/drawing/2016/5/14/chartex" xmlns:mc="http://schemas.openxmlformats.org/markup-compatibility/2006" xmlns:aink="http://schemas.microsoft.com/office/drawing/2016/ink" xmlns:am3d="http://schemas.microsoft.com/office/drawing/2017/model3d" xmlns:o="urn:schemas-microsoft-com:office:office" xmlns:r="http://schemas.openxmlformats.org/officeDocument/2006/relationships" xmlns:m="http://schemas.openxmlformats.org/officeDocument/2006/math" xmlns:v="urn:schemas-microsoft-com:vml" xmlns:wp14="http://schemas.microsoft.com/office/word/2010/wordprocessingDrawing" xmlns:wp="http://schemas.openxmlformats.org/drawingml/2006/wordprocessingDrawing" xmlns:w10="urn:schemas-microsoft-com:office:word" xmlns:w="http://schemas.openxmlformats.org/wordprocessingml/2006/main" xmlns:w14="http://schemas.microsoft.com/office/word/2010/wordml" xmlns:w15="http://schemas.microsoft.com/office/word/2012/wordml" xmlns:w16cex="http://schemas.microsoft.com/office/word/2018/wordml/cex" xmlns:w16cid="http://schemas.microsoft.com/office/word/2016/wordml/cid" xmlns:w16="http://schemas.microsoft.com/office/word/2018/wordml" xmlns:w16sdtdh="http://schemas.microsoft.com/office/word/2020/wordml/sdtdatahash" xmlns:w16se="http://schemas.microsoft.com/office/word/2015/wordml/symex" xmlns:wpg="http://schemas.microsoft.com/office/word/2010/wordprocessingGroup" xmlns:wpi="http://schemas.microsoft.com/office/word/2010/wordprocessingInk" xmlns:wne="http://schemas.microsoft.com/office/word/2006/wordml" xmlns:wps="http://schemas.microsoft.com/office/word/2010/wordprocessingShape" mc:Ignorable="w14 w15 w16se w16cid w16 w16cex w16sdtdh wp14">
-  <w:abstractNum w:abstractNumId="0" w15:restartNumberingAfterBreak="0">
+<w:numbering xmlns:wpc="http://schemas.microsoft.com/office/word/2010/wordprocessingCanvas" xmlns:mc="http://schemas.openxmlformats.org/markup-compatibility/2006" xmlns:o="urn:schemas-microsoft-com:office:office" xmlns:r="http://schemas.openxmlformats.org/officeDocument/2006/relationships" xmlns:m="http://schemas.openxmlformats.org/officeDocument/2006/math" xmlns:v="urn:schemas-microsoft-com:vml" xmlns:wp14="http://schemas.microsoft.com/office/word/2010/wordprocessingDrawing" xmlns:wp="http://schemas.openxmlformats.org/drawingml/2006/wordprocessingDrawing" xmlns:w10="urn:schemas-microsoft-com:office:word" xmlns:w="http://schemas.openxmlformats.org/wordprocessingml/2006/main" xmlns:w14="http://schemas.microsoft.com/office/word/2010/wordml" xmlns:w15="http://schemas.microsoft.com/office/word/2012/wordml" xmlns:wpg="http://schemas.microsoft.com/office/word/2010/wordprocessingGroup" xmlns:wpi="http://schemas.microsoft.com/office/word/2010/wordprocessingInk" xmlns:wne="http://schemas.microsoft.com/office/word/2006/wordml" xmlns:wps="http://schemas.microsoft.com/office/word/2010/wordprocessingShape" mc:Ignorable="w14 w15 wp14">
+  <w:abstractNum w:abstractNumId="0">
     <w:nsid w:val="01E54D48"/>
     <w:multiLevelType w:val="hybridMultilevel"/>
     <w:tmpl w:val="855484F6"/>
@@ -7424,7 +7568,7 @@
       </w:pPr>
     </w:lvl>
   </w:abstractNum>
-  <w:abstractNum w:abstractNumId="1" w15:restartNumberingAfterBreak="0">
+  <w:abstractNum w:abstractNumId="1">
     <w:nsid w:val="08EB3D3A"/>
     <w:multiLevelType w:val="hybridMultilevel"/>
     <w:tmpl w:val="50ECE9E6"/>
@@ -7537,7 +7681,7 @@
       </w:rPr>
     </w:lvl>
   </w:abstractNum>
-  <w:abstractNum w:abstractNumId="2" w15:restartNumberingAfterBreak="0">
+  <w:abstractNum w:abstractNumId="2">
     <w:nsid w:val="092A3F59"/>
     <w:multiLevelType w:val="hybridMultilevel"/>
     <w:tmpl w:val="52A023B6"/>
@@ -7626,7 +7770,7 @@
       </w:pPr>
     </w:lvl>
   </w:abstractNum>
-  <w:abstractNum w:abstractNumId="3" w15:restartNumberingAfterBreak="0">
+  <w:abstractNum w:abstractNumId="3">
     <w:nsid w:val="0B561417"/>
     <w:multiLevelType w:val="multilevel"/>
     <w:tmpl w:val="5F5228DE"/>
@@ -7744,7 +7888,7 @@
       </w:rPr>
     </w:lvl>
   </w:abstractNum>
-  <w:abstractNum w:abstractNumId="4" w15:restartNumberingAfterBreak="0">
+  <w:abstractNum w:abstractNumId="4">
     <w:nsid w:val="0B77173E"/>
     <w:multiLevelType w:val="hybridMultilevel"/>
     <w:tmpl w:val="1E3C6934"/>
@@ -7833,7 +7977,7 @@
       </w:pPr>
     </w:lvl>
   </w:abstractNum>
-  <w:abstractNum w:abstractNumId="5" w15:restartNumberingAfterBreak="0">
+  <w:abstractNum w:abstractNumId="5">
     <w:nsid w:val="14802FF9"/>
     <w:multiLevelType w:val="multilevel"/>
     <w:tmpl w:val="25BAB1DE"/>
@@ -7954,7 +8098,7 @@
       </w:rPr>
     </w:lvl>
   </w:abstractNum>
-  <w:abstractNum w:abstractNumId="6" w15:restartNumberingAfterBreak="0">
+  <w:abstractNum w:abstractNumId="6">
     <w:nsid w:val="157C7B65"/>
     <w:multiLevelType w:val="multilevel"/>
     <w:tmpl w:val="0409001F"/>
@@ -8040,7 +8184,7 @@
       </w:pPr>
     </w:lvl>
   </w:abstractNum>
-  <w:abstractNum w:abstractNumId="7" w15:restartNumberingAfterBreak="0">
+  <w:abstractNum w:abstractNumId="7">
     <w:nsid w:val="17FB2042"/>
     <w:multiLevelType w:val="hybridMultilevel"/>
     <w:tmpl w:val="5874F3CC"/>
@@ -8129,7 +8273,7 @@
       </w:pPr>
     </w:lvl>
   </w:abstractNum>
-  <w:abstractNum w:abstractNumId="8" w15:restartNumberingAfterBreak="0">
+  <w:abstractNum w:abstractNumId="8">
     <w:nsid w:val="18AB0A47"/>
     <w:multiLevelType w:val="multilevel"/>
     <w:tmpl w:val="8D128CA8"/>
@@ -8251,7 +8395,7 @@
       </w:rPr>
     </w:lvl>
   </w:abstractNum>
-  <w:abstractNum w:abstractNumId="9" w15:restartNumberingAfterBreak="0">
+  <w:abstractNum w:abstractNumId="9">
     <w:nsid w:val="1D1A17E4"/>
     <w:multiLevelType w:val="hybridMultilevel"/>
     <w:tmpl w:val="ADA87E2A"/>
@@ -8340,7 +8484,7 @@
       </w:pPr>
     </w:lvl>
   </w:abstractNum>
-  <w:abstractNum w:abstractNumId="10" w15:restartNumberingAfterBreak="0">
+  <w:abstractNum w:abstractNumId="10">
     <w:nsid w:val="1ECD5BC5"/>
     <w:multiLevelType w:val="hybridMultilevel"/>
     <w:tmpl w:val="74CEA768"/>
@@ -8430,7 +8574,7 @@
       </w:pPr>
     </w:lvl>
   </w:abstractNum>
-  <w:abstractNum w:abstractNumId="11" w15:restartNumberingAfterBreak="0">
+  <w:abstractNum w:abstractNumId="11">
     <w:nsid w:val="2F50518F"/>
     <w:multiLevelType w:val="hybridMultilevel"/>
     <w:tmpl w:val="A97C9FD0"/>
@@ -8520,7 +8664,7 @@
       </w:pPr>
     </w:lvl>
   </w:abstractNum>
-  <w:abstractNum w:abstractNumId="12" w15:restartNumberingAfterBreak="0">
+  <w:abstractNum w:abstractNumId="12">
     <w:nsid w:val="34E57BE7"/>
     <w:multiLevelType w:val="hybridMultilevel"/>
     <w:tmpl w:val="61C89C44"/>
@@ -8606,14 +8750,14 @@
       </w:pPr>
     </w:lvl>
   </w:abstractNum>
-  <w:abstractNum w:abstractNumId="13" w15:restartNumberingAfterBreak="0">
+  <w:abstractNum w:abstractNumId="13">
     <w:nsid w:val="3D7609B3"/>
     <w:multiLevelType w:val="hybridMultilevel"/>
     <w:tmpl w:val="EABE125C"/>
     <w:lvl w:ilvl="0" w:tplc="B478EEA0">
       <w:start w:val="1"/>
       <w:numFmt w:val="upperRoman"/>
-      <w:pStyle w:val="u1"/>
+      <w:pStyle w:val="Heading1"/>
       <w:lvlText w:val="PHẦN %1:"/>
       <w:lvlJc w:val="left"/>
       <w:pPr>
@@ -8696,7 +8840,7 @@
       </w:pPr>
     </w:lvl>
   </w:abstractNum>
-  <w:abstractNum w:abstractNumId="14" w15:restartNumberingAfterBreak="0">
+  <w:abstractNum w:abstractNumId="14">
     <w:nsid w:val="3D831C61"/>
     <w:multiLevelType w:val="hybridMultilevel"/>
     <w:tmpl w:val="D90C3EA8"/>
@@ -8786,7 +8930,7 @@
       </w:pPr>
     </w:lvl>
   </w:abstractNum>
-  <w:abstractNum w:abstractNumId="15" w15:restartNumberingAfterBreak="0">
+  <w:abstractNum w:abstractNumId="15">
     <w:nsid w:val="41FE71D1"/>
     <w:multiLevelType w:val="hybridMultilevel"/>
     <w:tmpl w:val="2F1EFF3E"/>
@@ -8876,7 +9020,7 @@
       </w:pPr>
     </w:lvl>
   </w:abstractNum>
-  <w:abstractNum w:abstractNumId="16" w15:restartNumberingAfterBreak="0">
+  <w:abstractNum w:abstractNumId="16">
     <w:nsid w:val="46027CB1"/>
     <w:multiLevelType w:val="hybridMultilevel"/>
     <w:tmpl w:val="ACAE13DA"/>
@@ -8966,7 +9110,7 @@
       </w:pPr>
     </w:lvl>
   </w:abstractNum>
-  <w:abstractNum w:abstractNumId="17" w15:restartNumberingAfterBreak="0">
+  <w:abstractNum w:abstractNumId="17">
     <w:nsid w:val="47942A82"/>
     <w:multiLevelType w:val="hybridMultilevel"/>
     <w:tmpl w:val="1268807A"/>
@@ -9079,7 +9223,7 @@
       </w:rPr>
     </w:lvl>
   </w:abstractNum>
-  <w:abstractNum w:abstractNumId="18" w15:restartNumberingAfterBreak="0">
+  <w:abstractNum w:abstractNumId="18">
     <w:nsid w:val="48785B2E"/>
     <w:multiLevelType w:val="hybridMultilevel"/>
     <w:tmpl w:val="1E3C6934"/>
@@ -9168,7 +9312,7 @@
       </w:pPr>
     </w:lvl>
   </w:abstractNum>
-  <w:abstractNum w:abstractNumId="19" w15:restartNumberingAfterBreak="0">
+  <w:abstractNum w:abstractNumId="19">
     <w:nsid w:val="4ED03BB2"/>
     <w:multiLevelType w:val="hybridMultilevel"/>
     <w:tmpl w:val="E33274EE"/>
@@ -9258,7 +9402,7 @@
       </w:pPr>
     </w:lvl>
   </w:abstractNum>
-  <w:abstractNum w:abstractNumId="20" w15:restartNumberingAfterBreak="0">
+  <w:abstractNum w:abstractNumId="20">
     <w:nsid w:val="53CE55BC"/>
     <w:multiLevelType w:val="hybridMultilevel"/>
     <w:tmpl w:val="C66C96A2"/>
@@ -9347,7 +9491,7 @@
       </w:pPr>
     </w:lvl>
   </w:abstractNum>
-  <w:abstractNum w:abstractNumId="21" w15:restartNumberingAfterBreak="0">
+  <w:abstractNum w:abstractNumId="21">
     <w:nsid w:val="558A4BF5"/>
     <w:multiLevelType w:val="hybridMultilevel"/>
     <w:tmpl w:val="C9762B18"/>
@@ -9436,7 +9580,7 @@
       </w:pPr>
     </w:lvl>
   </w:abstractNum>
-  <w:abstractNum w:abstractNumId="22" w15:restartNumberingAfterBreak="0">
+  <w:abstractNum w:abstractNumId="22">
     <w:nsid w:val="560F5383"/>
     <w:multiLevelType w:val="hybridMultilevel"/>
     <w:tmpl w:val="2684180E"/>
@@ -9526,7 +9670,7 @@
       </w:pPr>
     </w:lvl>
   </w:abstractNum>
-  <w:abstractNum w:abstractNumId="23" w15:restartNumberingAfterBreak="0">
+  <w:abstractNum w:abstractNumId="23">
     <w:nsid w:val="5BFE5F97"/>
     <w:multiLevelType w:val="hybridMultilevel"/>
     <w:tmpl w:val="BFB8A95C"/>
@@ -9639,7 +9783,7 @@
       </w:rPr>
     </w:lvl>
   </w:abstractNum>
-  <w:abstractNum w:abstractNumId="24" w15:restartNumberingAfterBreak="0">
+  <w:abstractNum w:abstractNumId="24">
     <w:nsid w:val="66C30C38"/>
     <w:multiLevelType w:val="hybridMultilevel"/>
     <w:tmpl w:val="FBD60A78"/>
@@ -9729,7 +9873,7 @@
       </w:pPr>
     </w:lvl>
   </w:abstractNum>
-  <w:abstractNum w:abstractNumId="25" w15:restartNumberingAfterBreak="0">
+  <w:abstractNum w:abstractNumId="25">
     <w:nsid w:val="684B548C"/>
     <w:multiLevelType w:val="hybridMultilevel"/>
     <w:tmpl w:val="6DA02162"/>
@@ -9842,7 +9986,7 @@
       </w:rPr>
     </w:lvl>
   </w:abstractNum>
-  <w:abstractNum w:abstractNumId="26" w15:restartNumberingAfterBreak="0">
+  <w:abstractNum w:abstractNumId="26">
     <w:nsid w:val="747164E5"/>
     <w:multiLevelType w:val="hybridMultilevel"/>
     <w:tmpl w:val="B37E902A"/>
@@ -9932,7 +10076,7 @@
       </w:pPr>
     </w:lvl>
   </w:abstractNum>
-  <w:abstractNum w:abstractNumId="27" w15:restartNumberingAfterBreak="0">
+  <w:abstractNum w:abstractNumId="27">
     <w:nsid w:val="772A54F5"/>
     <w:multiLevelType w:val="hybridMultilevel"/>
     <w:tmpl w:val="EE1EA912"/>
@@ -10018,7 +10162,7 @@
       </w:pPr>
     </w:lvl>
   </w:abstractNum>
-  <w:abstractNum w:abstractNumId="28" w15:restartNumberingAfterBreak="0">
+  <w:abstractNum w:abstractNumId="28">
     <w:nsid w:val="7A63763C"/>
     <w:multiLevelType w:val="hybridMultilevel"/>
     <w:tmpl w:val="5142E6D2"/>
@@ -10212,7 +10356,7 @@
 </file>
 
 <file path=word/styles.xml><?xml version="1.0" encoding="utf-8"?>
-<w:styles xmlns:mc="http://schemas.openxmlformats.org/markup-compatibility/2006" xmlns:r="http://schemas.openxmlformats.org/officeDocument/2006/relationships" xmlns:w="http://schemas.openxmlformats.org/wordprocessingml/2006/main" xmlns:w14="http://schemas.microsoft.com/office/word/2010/wordml" xmlns:w15="http://schemas.microsoft.com/office/word/2012/wordml" xmlns:w16cex="http://schemas.microsoft.com/office/word/2018/wordml/cex" xmlns:w16cid="http://schemas.microsoft.com/office/word/2016/wordml/cid" xmlns:w16="http://schemas.microsoft.com/office/word/2018/wordml" xmlns:w16sdtdh="http://schemas.microsoft.com/office/word/2020/wordml/sdtdatahash" xmlns:w16se="http://schemas.microsoft.com/office/word/2015/wordml/symex" mc:Ignorable="w14 w15 w16se w16cid w16 w16cex w16sdtdh">
+<w:styles xmlns:mc="http://schemas.openxmlformats.org/markup-compatibility/2006" xmlns:r="http://schemas.openxmlformats.org/officeDocument/2006/relationships" xmlns:w="http://schemas.openxmlformats.org/wordprocessingml/2006/main" xmlns:w14="http://schemas.microsoft.com/office/word/2010/wordml" xmlns:w15="http://schemas.microsoft.com/office/word/2012/wordml" mc:Ignorable="w14 w15">
   <w:docDefaults>
     <w:rPrDefault>
       <w:rPr>
@@ -10228,7 +10372,7 @@
       </w:pPr>
     </w:pPrDefault>
   </w:docDefaults>
-  <w:latentStyles w:defLockedState="0" w:defUIPriority="99" w:defSemiHidden="0" w:defUnhideWhenUsed="0" w:defQFormat="0" w:count="376">
+  <w:latentStyles w:defLockedState="0" w:defUIPriority="99" w:defSemiHidden="0" w:defUnhideWhenUsed="0" w:defQFormat="0" w:count="371">
     <w:lsdException w:name="Normal" w:uiPriority="0" w:qFormat="1"/>
     <w:lsdException w:name="heading 1" w:uiPriority="9"/>
     <w:lsdException w:name="heading 2" w:semiHidden="1" w:uiPriority="9" w:unhideWhenUsed="1" w:qFormat="1"/>
@@ -10600,13 +10744,8 @@
     <w:lsdException w:name="List Table 5 Dark Accent 6" w:uiPriority="50"/>
     <w:lsdException w:name="List Table 6 Colorful Accent 6" w:uiPriority="51"/>
     <w:lsdException w:name="List Table 7 Colorful Accent 6" w:uiPriority="52"/>
-    <w:lsdException w:name="Mention" w:semiHidden="1" w:unhideWhenUsed="1"/>
-    <w:lsdException w:name="Smart Hyperlink" w:semiHidden="1" w:unhideWhenUsed="1"/>
-    <w:lsdException w:name="Hashtag" w:semiHidden="1" w:unhideWhenUsed="1"/>
-    <w:lsdException w:name="Unresolved Mention" w:semiHidden="1" w:unhideWhenUsed="1"/>
-    <w:lsdException w:name="Smart Link" w:semiHidden="1" w:unhideWhenUsed="1"/>
   </w:latentStyles>
-  <w:style w:type="paragraph" w:default="1" w:styleId="Binhthng">
+  <w:style w:type="paragraph" w:default="1" w:styleId="Normal">
     <w:name w:val="Normal"/>
     <w:qFormat/>
     <w:rsid w:val="001D6B6E"/>
@@ -10615,11 +10754,11 @@
       <w:sz w:val="28"/>
     </w:rPr>
   </w:style>
-  <w:style w:type="paragraph" w:styleId="u1">
+  <w:style w:type="paragraph" w:styleId="Heading1">
     <w:name w:val="heading 1"/>
-    <w:basedOn w:val="Binhthng"/>
-    <w:next w:val="Binhthng"/>
-    <w:link w:val="u1Char"/>
+    <w:basedOn w:val="Normal"/>
+    <w:next w:val="Normal"/>
+    <w:link w:val="Heading1Char"/>
     <w:uiPriority w:val="9"/>
     <w:rsid w:val="00140198"/>
     <w:pPr>
@@ -10639,11 +10778,11 @@
       <w:szCs w:val="32"/>
     </w:rPr>
   </w:style>
-  <w:style w:type="paragraph" w:styleId="u2">
+  <w:style w:type="paragraph" w:styleId="Heading20">
     <w:name w:val="heading 2"/>
-    <w:basedOn w:val="Binhthng"/>
-    <w:next w:val="Binhthng"/>
-    <w:link w:val="u2Char"/>
+    <w:basedOn w:val="Normal"/>
+    <w:next w:val="Normal"/>
+    <w:link w:val="Heading2Char"/>
     <w:uiPriority w:val="9"/>
     <w:unhideWhenUsed/>
     <w:qFormat/>
@@ -10662,11 +10801,11 @@
       <w:szCs w:val="26"/>
     </w:rPr>
   </w:style>
-  <w:style w:type="paragraph" w:styleId="u3">
+  <w:style w:type="paragraph" w:styleId="Heading30">
     <w:name w:val="heading 3"/>
-    <w:basedOn w:val="Binhthng"/>
-    <w:next w:val="Binhthng"/>
-    <w:link w:val="u3Char"/>
+    <w:basedOn w:val="Normal"/>
+    <w:next w:val="Normal"/>
+    <w:link w:val="Heading3Char"/>
     <w:uiPriority w:val="9"/>
     <w:semiHidden/>
     <w:unhideWhenUsed/>
@@ -10685,11 +10824,11 @@
       <w:szCs w:val="24"/>
     </w:rPr>
   </w:style>
-  <w:style w:type="paragraph" w:styleId="u4">
+  <w:style w:type="paragraph" w:styleId="Heading4">
     <w:name w:val="heading 4"/>
-    <w:basedOn w:val="Binhthng"/>
-    <w:next w:val="Binhthng"/>
-    <w:link w:val="u4Char"/>
+    <w:basedOn w:val="Normal"/>
+    <w:next w:val="Normal"/>
+    <w:link w:val="Heading4Char"/>
     <w:uiPriority w:val="9"/>
     <w:semiHidden/>
     <w:unhideWhenUsed/>
@@ -10708,13 +10847,13 @@
       <w:color w:val="2F5496" w:themeColor="accent1" w:themeShade="BF"/>
     </w:rPr>
   </w:style>
-  <w:style w:type="character" w:default="1" w:styleId="Phngmcinhcuaoanvn">
+  <w:style w:type="character" w:default="1" w:styleId="DefaultParagraphFont">
     <w:name w:val="Default Paragraph Font"/>
     <w:uiPriority w:val="1"/>
     <w:semiHidden/>
     <w:unhideWhenUsed/>
   </w:style>
-  <w:style w:type="table" w:default="1" w:styleId="BangThngthng">
+  <w:style w:type="table" w:default="1" w:styleId="TableNormal">
     <w:name w:val="Normal Table"/>
     <w:uiPriority w:val="99"/>
     <w:semiHidden/>
@@ -10729,17 +10868,17 @@
       </w:tblCellMar>
     </w:tblPr>
   </w:style>
-  <w:style w:type="numbering" w:default="1" w:styleId="Khngco">
+  <w:style w:type="numbering" w:default="1" w:styleId="NoList">
     <w:name w:val="No List"/>
     <w:uiPriority w:val="99"/>
     <w:semiHidden/>
     <w:unhideWhenUsed/>
   </w:style>
-  <w:style w:type="paragraph" w:styleId="Tiu">
+  <w:style w:type="paragraph" w:styleId="Title">
     <w:name w:val="Title"/>
-    <w:basedOn w:val="Binhthng"/>
-    <w:next w:val="Binhthng"/>
-    <w:link w:val="TiuChar"/>
+    <w:basedOn w:val="Normal"/>
+    <w:next w:val="Normal"/>
+    <w:link w:val="TitleChar"/>
     <w:uiPriority w:val="10"/>
     <w:qFormat/>
     <w:rsid w:val="005615FC"/>
@@ -10755,10 +10894,10 @@
       <w:szCs w:val="56"/>
     </w:rPr>
   </w:style>
-  <w:style w:type="character" w:customStyle="1" w:styleId="TiuChar">
-    <w:name w:val="Tiêu đề Char"/>
-    <w:basedOn w:val="Phngmcinhcuaoanvn"/>
-    <w:link w:val="Tiu"/>
+  <w:style w:type="character" w:customStyle="1" w:styleId="TitleChar">
+    <w:name w:val="Title Char"/>
+    <w:basedOn w:val="DefaultParagraphFont"/>
+    <w:link w:val="Title"/>
     <w:uiPriority w:val="10"/>
     <w:rsid w:val="005615FC"/>
     <w:rPr>
@@ -10769,10 +10908,10 @@
       <w:szCs w:val="56"/>
     </w:rPr>
   </w:style>
-  <w:style w:type="character" w:customStyle="1" w:styleId="u1Char">
-    <w:name w:val="Đầu đề 1 Char"/>
-    <w:basedOn w:val="Phngmcinhcuaoanvn"/>
-    <w:link w:val="u1"/>
+  <w:style w:type="character" w:customStyle="1" w:styleId="Heading1Char">
+    <w:name w:val="Heading 1 Char"/>
+    <w:basedOn w:val="DefaultParagraphFont"/>
+    <w:link w:val="Heading1"/>
     <w:uiPriority w:val="9"/>
     <w:rsid w:val="007667DA"/>
     <w:rPr>
@@ -10783,10 +10922,10 @@
       <w:szCs w:val="32"/>
     </w:rPr>
   </w:style>
-  <w:style w:type="paragraph" w:styleId="oancuaDanhsach">
+  <w:style w:type="paragraph" w:styleId="ListParagraph">
     <w:name w:val="List Paragraph"/>
-    <w:basedOn w:val="Binhthng"/>
-    <w:link w:val="oancuaDanhsachChar"/>
+    <w:basedOn w:val="Normal"/>
+    <w:link w:val="ListParagraphChar"/>
     <w:uiPriority w:val="34"/>
     <w:qFormat/>
     <w:rsid w:val="005C611D"/>
@@ -10795,10 +10934,10 @@
       <w:contextualSpacing/>
     </w:pPr>
   </w:style>
-  <w:style w:type="paragraph" w:styleId="utrang">
+  <w:style w:type="paragraph" w:styleId="Header">
     <w:name w:val="header"/>
-    <w:basedOn w:val="Binhthng"/>
-    <w:link w:val="utrangChar"/>
+    <w:basedOn w:val="Normal"/>
+    <w:link w:val="HeaderChar"/>
     <w:uiPriority w:val="99"/>
     <w:unhideWhenUsed/>
     <w:rsid w:val="00032097"/>
@@ -10810,17 +10949,17 @@
       <w:spacing w:after="0" w:line="240" w:lineRule="auto"/>
     </w:pPr>
   </w:style>
-  <w:style w:type="character" w:customStyle="1" w:styleId="utrangChar">
-    <w:name w:val="Đầu trang Char"/>
-    <w:basedOn w:val="Phngmcinhcuaoanvn"/>
-    <w:link w:val="utrang"/>
+  <w:style w:type="character" w:customStyle="1" w:styleId="HeaderChar">
+    <w:name w:val="Header Char"/>
+    <w:basedOn w:val="DefaultParagraphFont"/>
+    <w:link w:val="Header"/>
     <w:uiPriority w:val="99"/>
     <w:rsid w:val="00032097"/>
   </w:style>
-  <w:style w:type="paragraph" w:styleId="Chntrang">
+  <w:style w:type="paragraph" w:styleId="Footer">
     <w:name w:val="footer"/>
-    <w:basedOn w:val="Binhthng"/>
-    <w:link w:val="ChntrangChar"/>
+    <w:basedOn w:val="Normal"/>
+    <w:link w:val="FooterChar"/>
     <w:uiPriority w:val="99"/>
     <w:unhideWhenUsed/>
     <w:rsid w:val="00032097"/>
@@ -10832,17 +10971,17 @@
       <w:spacing w:after="0" w:line="240" w:lineRule="auto"/>
     </w:pPr>
   </w:style>
-  <w:style w:type="character" w:customStyle="1" w:styleId="ChntrangChar">
-    <w:name w:val="Chân trang Char"/>
-    <w:basedOn w:val="Phngmcinhcuaoanvn"/>
-    <w:link w:val="Chntrang"/>
+  <w:style w:type="character" w:customStyle="1" w:styleId="FooterChar">
+    <w:name w:val="Footer Char"/>
+    <w:basedOn w:val="DefaultParagraphFont"/>
+    <w:link w:val="Footer"/>
     <w:uiPriority w:val="99"/>
     <w:rsid w:val="00032097"/>
   </w:style>
-  <w:style w:type="paragraph" w:styleId="uMucluc">
+  <w:style w:type="paragraph" w:styleId="TOCHeading">
     <w:name w:val="TOC Heading"/>
-    <w:basedOn w:val="u1"/>
-    <w:next w:val="Binhthng"/>
+    <w:basedOn w:val="Heading1"/>
+    <w:next w:val="Normal"/>
     <w:uiPriority w:val="39"/>
     <w:unhideWhenUsed/>
     <w:qFormat/>
@@ -10851,10 +10990,10 @@
       <w:outlineLvl w:val="9"/>
     </w:pPr>
   </w:style>
-  <w:style w:type="paragraph" w:styleId="Mucluc1">
+  <w:style w:type="paragraph" w:styleId="TOC1">
     <w:name w:val="toc 1"/>
-    <w:basedOn w:val="Binhthng"/>
-    <w:next w:val="Binhthng"/>
+    <w:basedOn w:val="Normal"/>
+    <w:next w:val="Normal"/>
     <w:autoRedefine/>
     <w:uiPriority w:val="39"/>
     <w:unhideWhenUsed/>
@@ -10863,9 +11002,9 @@
       <w:spacing w:after="100"/>
     </w:pPr>
   </w:style>
-  <w:style w:type="character" w:styleId="Siuktni">
+  <w:style w:type="character" w:styleId="Hyperlink">
     <w:name w:val="Hyperlink"/>
-    <w:basedOn w:val="Phngmcinhcuaoanvn"/>
+    <w:basedOn w:val="DefaultParagraphFont"/>
     <w:uiPriority w:val="99"/>
     <w:unhideWhenUsed/>
     <w:rsid w:val="00930AE3"/>
@@ -10876,13 +11015,13 @@
   </w:style>
   <w:style w:type="paragraph" w:customStyle="1" w:styleId="Style1">
     <w:name w:val="Style1"/>
-    <w:basedOn w:val="u1"/>
+    <w:basedOn w:val="Heading1"/>
     <w:link w:val="Style1Char"/>
     <w:rsid w:val="00A644AD"/>
   </w:style>
-  <w:style w:type="character" w:styleId="Manh">
+  <w:style w:type="character" w:styleId="Strong">
     <w:name w:val="Strong"/>
-    <w:basedOn w:val="Phngmcinhcuaoanvn"/>
+    <w:basedOn w:val="DefaultParagraphFont"/>
     <w:uiPriority w:val="22"/>
     <w:qFormat/>
     <w:rsid w:val="00A644AD"/>
@@ -10893,7 +11032,7 @@
   </w:style>
   <w:style w:type="character" w:customStyle="1" w:styleId="Style1Char">
     <w:name w:val="Style1 Char"/>
-    <w:basedOn w:val="u1Char"/>
+    <w:basedOn w:val="Heading1Char"/>
     <w:link w:val="Style1"/>
     <w:rsid w:val="00A644AD"/>
     <w:rPr>
@@ -10904,10 +11043,10 @@
       <w:szCs w:val="32"/>
     </w:rPr>
   </w:style>
-  <w:style w:type="character" w:customStyle="1" w:styleId="u2Char">
-    <w:name w:val="Đầu đề 2 Char"/>
-    <w:basedOn w:val="Phngmcinhcuaoanvn"/>
-    <w:link w:val="u2"/>
+  <w:style w:type="character" w:customStyle="1" w:styleId="Heading2Char">
+    <w:name w:val="Heading 2 Char"/>
+    <w:basedOn w:val="DefaultParagraphFont"/>
+    <w:link w:val="Heading20"/>
     <w:uiPriority w:val="9"/>
     <w:rsid w:val="007667DA"/>
     <w:rPr>
@@ -10920,8 +11059,8 @@
   </w:style>
   <w:style w:type="paragraph" w:customStyle="1" w:styleId="PhnI">
     <w:name w:val="Phần I:"/>
-    <w:basedOn w:val="u1"/>
-    <w:next w:val="u1"/>
+    <w:basedOn w:val="Heading1"/>
+    <w:next w:val="Heading1"/>
     <w:link w:val="PhnIChar"/>
     <w:qFormat/>
     <w:rsid w:val="00342927"/>
@@ -10936,8 +11075,8 @@
   </w:style>
   <w:style w:type="paragraph" w:customStyle="1" w:styleId="Nonumbering">
     <w:name w:val="No numbering"/>
-    <w:basedOn w:val="u1"/>
-    <w:next w:val="u1"/>
+    <w:basedOn w:val="Heading1"/>
+    <w:next w:val="Heading1"/>
     <w:link w:val="NonumberingChar"/>
     <w:qFormat/>
     <w:rsid w:val="00BA30BF"/>
@@ -10949,7 +11088,7 @@
   </w:style>
   <w:style w:type="character" w:customStyle="1" w:styleId="PhnIChar">
     <w:name w:val="Phần I: Char"/>
-    <w:basedOn w:val="Phngmcinhcuaoanvn"/>
+    <w:basedOn w:val="DefaultParagraphFont"/>
     <w:link w:val="PhnI"/>
     <w:rsid w:val="00342927"/>
     <w:rPr>
@@ -10962,8 +11101,8 @@
   </w:style>
   <w:style w:type="paragraph" w:customStyle="1" w:styleId="Heading2">
     <w:name w:val="Heading2"/>
-    <w:basedOn w:val="u2"/>
-    <w:link w:val="Heading2Char"/>
+    <w:basedOn w:val="Heading20"/>
+    <w:link w:val="Heading2Char0"/>
     <w:qFormat/>
     <w:rsid w:val="0045275D"/>
     <w:pPr>
@@ -10981,7 +11120,7 @@
   </w:style>
   <w:style w:type="character" w:customStyle="1" w:styleId="NonumberingChar">
     <w:name w:val="No numbering Char"/>
-    <w:basedOn w:val="u1Char"/>
+    <w:basedOn w:val="Heading1Char"/>
     <w:link w:val="Nonumbering"/>
     <w:rsid w:val="00BA30BF"/>
     <w:rPr>
@@ -10994,8 +11133,8 @@
   </w:style>
   <w:style w:type="paragraph" w:customStyle="1" w:styleId="Heading3">
     <w:name w:val="Heading3"/>
-    <w:basedOn w:val="u3"/>
-    <w:link w:val="Heading3Char"/>
+    <w:basedOn w:val="Heading30"/>
+    <w:link w:val="Heading3Char0"/>
     <w:qFormat/>
     <w:rsid w:val="007630BA"/>
     <w:pPr>
@@ -11012,9 +11151,9 @@
       <w:szCs w:val="32"/>
     </w:rPr>
   </w:style>
-  <w:style w:type="character" w:customStyle="1" w:styleId="Heading2Char">
+  <w:style w:type="character" w:customStyle="1" w:styleId="Heading2Char0">
     <w:name w:val="Heading2 Char"/>
-    <w:basedOn w:val="u2Char"/>
+    <w:basedOn w:val="Heading2Char"/>
     <w:link w:val="Heading2"/>
     <w:rsid w:val="0045275D"/>
     <w:rPr>
@@ -11028,7 +11167,7 @@
   </w:style>
   <w:style w:type="paragraph" w:customStyle="1" w:styleId="heading32">
     <w:name w:val="heading3.2"/>
-    <w:basedOn w:val="u3"/>
+    <w:basedOn w:val="Heading30"/>
     <w:link w:val="heading32Char"/>
     <w:qFormat/>
     <w:rsid w:val="002E2CC4"/>
@@ -11046,10 +11185,10 @@
       <w:szCs w:val="28"/>
     </w:rPr>
   </w:style>
-  <w:style w:type="character" w:customStyle="1" w:styleId="u3Char">
-    <w:name w:val="Đầu đề 3 Char"/>
-    <w:basedOn w:val="Phngmcinhcuaoanvn"/>
-    <w:link w:val="u3"/>
+  <w:style w:type="character" w:customStyle="1" w:styleId="Heading3Char">
+    <w:name w:val="Heading 3 Char"/>
+    <w:basedOn w:val="DefaultParagraphFont"/>
+    <w:link w:val="Heading30"/>
     <w:uiPriority w:val="9"/>
     <w:semiHidden/>
     <w:rsid w:val="007630BA"/>
@@ -11060,9 +11199,9 @@
       <w:szCs w:val="24"/>
     </w:rPr>
   </w:style>
-  <w:style w:type="character" w:customStyle="1" w:styleId="Heading3Char">
+  <w:style w:type="character" w:customStyle="1" w:styleId="Heading3Char0">
     <w:name w:val="Heading3 Char"/>
-    <w:basedOn w:val="u3Char"/>
+    <w:basedOn w:val="Heading3Char"/>
     <w:link w:val="Heading3"/>
     <w:rsid w:val="007630BA"/>
     <w:rPr>
@@ -11076,7 +11215,7 @@
   </w:style>
   <w:style w:type="paragraph" w:customStyle="1" w:styleId="Heading41">
     <w:name w:val="Heading4.1"/>
-    <w:basedOn w:val="u4"/>
+    <w:basedOn w:val="Heading4"/>
     <w:link w:val="Heading41Char"/>
     <w:qFormat/>
     <w:rsid w:val="002E2CC4"/>
@@ -11096,7 +11235,7 @@
   </w:style>
   <w:style w:type="character" w:customStyle="1" w:styleId="heading32Char">
     <w:name w:val="heading3.2 Char"/>
-    <w:basedOn w:val="u3Char"/>
+    <w:basedOn w:val="Heading3Char"/>
     <w:link w:val="heading32"/>
     <w:rsid w:val="002E2CC4"/>
     <w:rPr>
@@ -11110,7 +11249,7 @@
   </w:style>
   <w:style w:type="paragraph" w:customStyle="1" w:styleId="heading42">
     <w:name w:val="heading4.2"/>
-    <w:basedOn w:val="u4"/>
+    <w:basedOn w:val="Heading4"/>
     <w:link w:val="heading42Char"/>
     <w:qFormat/>
     <w:rsid w:val="002E2CC4"/>
@@ -11129,16 +11268,16 @@
       <w:szCs w:val="28"/>
     </w:rPr>
   </w:style>
-  <w:style w:type="character" w:customStyle="1" w:styleId="oancuaDanhsachChar">
-    <w:name w:val="Đoạn của Danh sách Char"/>
-    <w:basedOn w:val="Phngmcinhcuaoanvn"/>
-    <w:link w:val="oancuaDanhsach"/>
+  <w:style w:type="character" w:customStyle="1" w:styleId="ListParagraphChar">
+    <w:name w:val="List Paragraph Char"/>
+    <w:basedOn w:val="DefaultParagraphFont"/>
+    <w:link w:val="ListParagraph"/>
     <w:uiPriority w:val="34"/>
     <w:rsid w:val="002E2CC4"/>
   </w:style>
   <w:style w:type="character" w:customStyle="1" w:styleId="Heading41Char">
     <w:name w:val="Heading4.1 Char"/>
-    <w:basedOn w:val="oancuaDanhsachChar"/>
+    <w:basedOn w:val="ListParagraphChar"/>
     <w:link w:val="Heading41"/>
     <w:rsid w:val="002E2CC4"/>
     <w:rPr>
@@ -11151,10 +11290,10 @@
       <w:szCs w:val="28"/>
     </w:rPr>
   </w:style>
-  <w:style w:type="character" w:customStyle="1" w:styleId="u4Char">
-    <w:name w:val="Đầu đề 4 Char"/>
-    <w:basedOn w:val="Phngmcinhcuaoanvn"/>
-    <w:link w:val="u4"/>
+  <w:style w:type="character" w:customStyle="1" w:styleId="Heading4Char">
+    <w:name w:val="Heading 4 Char"/>
+    <w:basedOn w:val="DefaultParagraphFont"/>
+    <w:link w:val="Heading4"/>
     <w:uiPriority w:val="9"/>
     <w:semiHidden/>
     <w:rsid w:val="002E2CC4"/>
@@ -11167,7 +11306,7 @@
   </w:style>
   <w:style w:type="paragraph" w:customStyle="1" w:styleId="heading421">
     <w:name w:val="heading4.2.1"/>
-    <w:basedOn w:val="u4"/>
+    <w:basedOn w:val="Heading4"/>
     <w:link w:val="heading421Char"/>
     <w:qFormat/>
     <w:rsid w:val="002E2CC4"/>
@@ -11187,7 +11326,7 @@
   </w:style>
   <w:style w:type="character" w:customStyle="1" w:styleId="heading42Char">
     <w:name w:val="heading4.2 Char"/>
-    <w:basedOn w:val="oancuaDanhsachChar"/>
+    <w:basedOn w:val="ListParagraphChar"/>
     <w:link w:val="heading42"/>
     <w:rsid w:val="002E2CC4"/>
     <w:rPr>
@@ -11200,10 +11339,10 @@
       <w:szCs w:val="28"/>
     </w:rPr>
   </w:style>
-  <w:style w:type="paragraph" w:styleId="Mucluc2">
+  <w:style w:type="paragraph" w:styleId="TOC2">
     <w:name w:val="toc 2"/>
-    <w:basedOn w:val="Binhthng"/>
-    <w:next w:val="Binhthng"/>
+    <w:basedOn w:val="Normal"/>
+    <w:next w:val="Normal"/>
     <w:autoRedefine/>
     <w:uiPriority w:val="39"/>
     <w:unhideWhenUsed/>
@@ -11218,7 +11357,7 @@
   </w:style>
   <w:style w:type="character" w:customStyle="1" w:styleId="heading421Char">
     <w:name w:val="heading4.2.1 Char"/>
-    <w:basedOn w:val="oancuaDanhsachChar"/>
+    <w:basedOn w:val="ListParagraphChar"/>
     <w:link w:val="heading421"/>
     <w:rsid w:val="002E2CC4"/>
     <w:rPr>
@@ -11231,10 +11370,10 @@
       <w:szCs w:val="28"/>
     </w:rPr>
   </w:style>
-  <w:style w:type="paragraph" w:styleId="Mucluc3">
+  <w:style w:type="paragraph" w:styleId="TOC3">
     <w:name w:val="toc 3"/>
-    <w:basedOn w:val="Binhthng"/>
-    <w:next w:val="Binhthng"/>
+    <w:basedOn w:val="Normal"/>
+    <w:next w:val="Normal"/>
     <w:autoRedefine/>
     <w:uiPriority w:val="39"/>
     <w:unhideWhenUsed/>
@@ -11262,7 +11401,7 @@
   </w:style>
   <w:style w:type="character" w:customStyle="1" w:styleId="heading3tuongtacChar">
     <w:name w:val="heading3.tuongtac Char"/>
-    <w:basedOn w:val="Heading3Char"/>
+    <w:basedOn w:val="Heading3Char0"/>
     <w:link w:val="heading3tuongtac"/>
     <w:rsid w:val="00F44DAD"/>
     <w:rPr>
@@ -11291,7 +11430,7 @@
   </w:style>
   <w:style w:type="paragraph" w:customStyle="1" w:styleId="Style2">
     <w:name w:val="Style2"/>
-    <w:basedOn w:val="u1"/>
+    <w:basedOn w:val="Heading1"/>
     <w:link w:val="Style2Char"/>
     <w:qFormat/>
     <w:rsid w:val="001B6ECB"/>
@@ -11306,7 +11445,7 @@
   </w:style>
   <w:style w:type="character" w:customStyle="1" w:styleId="Heading341Char">
     <w:name w:val="Heading3.4.1 Char"/>
-    <w:basedOn w:val="Heading3Char"/>
+    <w:basedOn w:val="Heading3Char0"/>
     <w:link w:val="Heading341"/>
     <w:rsid w:val="002E34AA"/>
     <w:rPr>
@@ -11320,7 +11459,7 @@
   </w:style>
   <w:style w:type="character" w:customStyle="1" w:styleId="Style2Char">
     <w:name w:val="Style2 Char"/>
-    <w:basedOn w:val="u1Char"/>
+    <w:basedOn w:val="Heading1Char"/>
     <w:link w:val="Style2"/>
     <w:rsid w:val="001B6ECB"/>
     <w:rPr>
@@ -11331,15 +11470,16 @@
       <w:szCs w:val="32"/>
     </w:rPr>
   </w:style>
-  <w:style w:type="table" w:styleId="LiBang">
+  <w:style w:type="table" w:styleId="TableGrid">
     <w:name w:val="Table Grid"/>
-    <w:basedOn w:val="BangThngthng"/>
+    <w:basedOn w:val="TableNormal"/>
     <w:uiPriority w:val="39"/>
     <w:rsid w:val="00991E56"/>
     <w:pPr>
       <w:spacing w:after="0" w:line="240" w:lineRule="auto"/>
     </w:pPr>
     <w:tblPr>
+      <w:tblInd w:w="0" w:type="dxa"/>
       <w:tblBorders>
         <w:top w:val="single" w:sz="4" w:space="0" w:color="auto"/>
         <w:left w:val="single" w:sz="4" w:space="0" w:color="auto"/>
@@ -11348,14 +11488,21 @@
         <w:insideH w:val="single" w:sz="4" w:space="0" w:color="auto"/>
         <w:insideV w:val="single" w:sz="4" w:space="0" w:color="auto"/>
       </w:tblBorders>
+      <w:tblCellMar>
+        <w:top w:w="0" w:type="dxa"/>
+        <w:left w:w="108" w:type="dxa"/>
+        <w:bottom w:w="0" w:type="dxa"/>
+        <w:right w:w="108" w:type="dxa"/>
+      </w:tblCellMar>
     </w:tblPr>
   </w:style>
-  <w:style w:type="table" w:styleId="BangtheoChu">
+  <w:style w:type="table" w:styleId="TableTheme">
     <w:name w:val="Table Theme"/>
-    <w:basedOn w:val="BangThngthng"/>
+    <w:basedOn w:val="TableNormal"/>
     <w:uiPriority w:val="99"/>
     <w:rsid w:val="0065248A"/>
     <w:tblPr>
+      <w:tblInd w:w="0" w:type="dxa"/>
       <w:tblBorders>
         <w:top w:val="single" w:sz="4" w:space="0" w:color="auto"/>
         <w:left w:val="single" w:sz="4" w:space="0" w:color="auto"/>
@@ -11364,11 +11511,17 @@
         <w:insideH w:val="single" w:sz="4" w:space="0" w:color="auto"/>
         <w:insideV w:val="single" w:sz="4" w:space="0" w:color="auto"/>
       </w:tblBorders>
+      <w:tblCellMar>
+        <w:top w:w="0" w:type="dxa"/>
+        <w:left w:w="108" w:type="dxa"/>
+        <w:bottom w:w="0" w:type="dxa"/>
+        <w:right w:w="108" w:type="dxa"/>
+      </w:tblCellMar>
     </w:tblPr>
   </w:style>
-  <w:style w:type="table" w:styleId="LiBng1Nhat">
+  <w:style w:type="table" w:styleId="GridTable1Light">
     <w:name w:val="Grid Table 1 Light"/>
-    <w:basedOn w:val="BangThngthng"/>
+    <w:basedOn w:val="TableNormal"/>
     <w:uiPriority w:val="46"/>
     <w:rsid w:val="00C5311C"/>
     <w:pPr>
@@ -11377,6 +11530,7 @@
     <w:tblPr>
       <w:tblStyleRowBandSize w:val="1"/>
       <w:tblStyleColBandSize w:val="1"/>
+      <w:tblInd w:w="0" w:type="dxa"/>
       <w:tblBorders>
         <w:top w:val="single" w:sz="4" w:space="0" w:color="999999" w:themeColor="text1" w:themeTint="66"/>
         <w:left w:val="single" w:sz="4" w:space="0" w:color="999999" w:themeColor="text1" w:themeTint="66"/>
@@ -11385,6 +11539,12 @@
         <w:insideH w:val="single" w:sz="4" w:space="0" w:color="999999" w:themeColor="text1" w:themeTint="66"/>
         <w:insideV w:val="single" w:sz="4" w:space="0" w:color="999999" w:themeColor="text1" w:themeTint="66"/>
       </w:tblBorders>
+      <w:tblCellMar>
+        <w:top w:w="0" w:type="dxa"/>
+        <w:left w:w="108" w:type="dxa"/>
+        <w:bottom w:w="0" w:type="dxa"/>
+        <w:right w:w="108" w:type="dxa"/>
+      </w:tblCellMar>
     </w:tblPr>
     <w:tblStylePr w:type="firstRow">
       <w:rPr>
@@ -11425,7 +11585,7 @@
   </w:style>
   <w:style w:type="paragraph" w:customStyle="1" w:styleId="231heading3">
     <w:name w:val="2.3.1 heading3"/>
-    <w:basedOn w:val="u3"/>
+    <w:basedOn w:val="Heading30"/>
     <w:link w:val="231heading3Char"/>
     <w:qFormat/>
     <w:rsid w:val="002F61E1"/>
@@ -11443,7 +11603,7 @@
   </w:style>
   <w:style w:type="paragraph" w:customStyle="1" w:styleId="241Heading3">
     <w:name w:val="2.4.1. Heading3"/>
-    <w:basedOn w:val="u3"/>
+    <w:basedOn w:val="Heading30"/>
     <w:link w:val="241Heading3Char"/>
     <w:qFormat/>
     <w:rsid w:val="00C050B3"/>
@@ -11461,7 +11621,7 @@
   </w:style>
   <w:style w:type="character" w:customStyle="1" w:styleId="231heading3Char">
     <w:name w:val="2.3.1 heading3 Char"/>
-    <w:basedOn w:val="u3Char"/>
+    <w:basedOn w:val="Heading3Char"/>
     <w:link w:val="231heading3"/>
     <w:rsid w:val="002F61E1"/>
     <w:rPr>
@@ -11474,7 +11634,7 @@
   </w:style>
   <w:style w:type="character" w:customStyle="1" w:styleId="241Heading3Char">
     <w:name w:val="2.4.1. Heading3 Char"/>
-    <w:basedOn w:val="u3Char"/>
+    <w:basedOn w:val="Heading3Char"/>
     <w:link w:val="241Heading3"/>
     <w:rsid w:val="00C050B3"/>
     <w:rPr>
@@ -11784,9 +11944,12 @@
 </file>
 
 <file path=customXml/item1.xml><?xml version="1.0" encoding="utf-8"?>
-<p:properties xmlns:p="http://schemas.microsoft.com/office/2006/metadata/properties" xmlns:xsi="http://www.w3.org/2001/XMLSchema-instance" xmlns:pc="http://schemas.microsoft.com/office/infopath/2007/PartnerControls">
-  <documentManagement/>
-</p:properties>
+<?mso-contentType ?>
+<FormTemplates xmlns="http://schemas.microsoft.com/sharepoint/v3/contenttype/forms">
+  <Display>DocumentLibraryForm</Display>
+  <Edit>DocumentLibraryForm</Edit>
+  <New>DocumentLibraryForm</New>
+</FormTemplates>
 </file>
 
 <file path=customXml/item2.xml><?xml version="1.0" encoding="utf-8"?>
@@ -12007,12 +12170,9 @@
 </file>
 
 <file path=customXml/item3.xml><?xml version="1.0" encoding="utf-8"?>
-<?mso-contentType ?>
-<FormTemplates xmlns="http://schemas.microsoft.com/sharepoint/v3/contenttype/forms">
-  <Display>DocumentLibraryForm</Display>
-  <Edit>DocumentLibraryForm</Edit>
-  <New>DocumentLibraryForm</New>
-</FormTemplates>
+<p:properties xmlns:p="http://schemas.microsoft.com/office/2006/metadata/properties" xmlns:xsi="http://www.w3.org/2001/XMLSchema-instance" xmlns:pc="http://schemas.microsoft.com/office/infopath/2007/PartnerControls">
+  <documentManagement/>
+</p:properties>
 </file>
 
 <file path=customXml/item4.xml><?xml version="1.0" encoding="utf-8"?>
@@ -12020,10 +12180,9 @@
 </file>
 
 <file path=customXml/itemProps1.xml><?xml version="1.0" encoding="utf-8"?>
-<ds:datastoreItem xmlns:ds="http://schemas.openxmlformats.org/officeDocument/2006/customXml" ds:itemID="{BA1C21BE-4BE1-4492-AAA5-C25A598234CB}">
+<ds:datastoreItem xmlns:ds="http://schemas.openxmlformats.org/officeDocument/2006/customXml" ds:itemID="{0D911F8E-FC21-4BDA-B42A-C104ED4450DF}">
   <ds:schemaRefs>
-    <ds:schemaRef ds:uri="http://schemas.microsoft.com/office/2006/metadata/properties"/>
-    <ds:schemaRef ds:uri="http://schemas.microsoft.com/office/infopath/2007/PartnerControls"/>
+    <ds:schemaRef ds:uri="http://schemas.microsoft.com/sharepoint/v3/contenttype/forms"/>
   </ds:schemaRefs>
 </ds:datastoreItem>
 </file>
@@ -12048,15 +12207,16 @@
 </file>
 
 <file path=customXml/itemProps3.xml><?xml version="1.0" encoding="utf-8"?>
-<ds:datastoreItem xmlns:ds="http://schemas.openxmlformats.org/officeDocument/2006/customXml" ds:itemID="{0D911F8E-FC21-4BDA-B42A-C104ED4450DF}">
+<ds:datastoreItem xmlns:ds="http://schemas.openxmlformats.org/officeDocument/2006/customXml" ds:itemID="{BA1C21BE-4BE1-4492-AAA5-C25A598234CB}">
   <ds:schemaRefs>
-    <ds:schemaRef ds:uri="http://schemas.microsoft.com/sharepoint/v3/contenttype/forms"/>
+    <ds:schemaRef ds:uri="http://schemas.microsoft.com/office/2006/metadata/properties"/>
+    <ds:schemaRef ds:uri="http://schemas.microsoft.com/office/infopath/2007/PartnerControls"/>
   </ds:schemaRefs>
 </ds:datastoreItem>
 </file>
 
 <file path=customXml/itemProps4.xml><?xml version="1.0" encoding="utf-8"?>
-<ds:datastoreItem xmlns:ds="http://schemas.openxmlformats.org/officeDocument/2006/customXml" ds:itemID="{A50FD616-BDE2-40A9-BDD9-13CC915FE580}">
+<ds:datastoreItem xmlns:ds="http://schemas.openxmlformats.org/officeDocument/2006/customXml" ds:itemID="{3A3F3877-4061-42BB-83F3-102993B86F48}">
   <ds:schemaRefs>
     <ds:schemaRef ds:uri="http://schemas.openxmlformats.org/officeDocument/2006/bibliography"/>
   </ds:schemaRefs>

</xml_diff>